<commit_message>
A small typo correction
</commit_message>
<xml_diff>
--- a/labs/student/2.1-ansible-configure-ec2/ansible-configure-ec2.docx
+++ b/labs/student/2.1-ansible-configure-ec2/ansible-configure-ec2.docx
@@ -42,15 +42,7 @@
         </w:numPr>
       </w:pPr>
       <w:r>
-        <w:t xml:space="preserve">Open </w:t>
-      </w:r>
-      <w:proofErr w:type="gramStart"/>
-      <w:r>
-        <w:t>a</w:t>
-      </w:r>
-      <w:proofErr w:type="gramEnd"/>
-      <w:r>
-        <w:t xml:space="preserve"> Ubuntu shell</w:t>
+        <w:t>Open a Ubuntu shell</w:t>
       </w:r>
     </w:p>
     <w:p>
@@ -79,23 +71,7 @@
           <w:rFonts w:ascii="Consolas" w:hAnsi="Consolas"/>
           <w:color w:val="FFFFFF" w:themeColor="background1"/>
         </w:rPr>
-        <w:t>root@EC2AMAZ-8RI616</w:t>
-      </w:r>
-      <w:proofErr w:type="gramStart"/>
-      <w:r>
-        <w:rPr>
-          <w:rFonts w:ascii="Consolas" w:hAnsi="Consolas"/>
-          <w:color w:val="FFFFFF" w:themeColor="background1"/>
-        </w:rPr>
-        <w:t>P:~</w:t>
-      </w:r>
-      <w:proofErr w:type="gramEnd"/>
-      <w:r>
-        <w:rPr>
-          <w:rFonts w:ascii="Consolas" w:hAnsi="Consolas"/>
-          <w:color w:val="FFFFFF" w:themeColor="background1"/>
-        </w:rPr>
-        <w:t># login ansible</w:t>
+        <w:t>root@EC2AMAZ-8RI616P:~# login ansible</w:t>
       </w:r>
     </w:p>
     <w:p>
@@ -147,39 +123,41 @@
           <w:rFonts w:ascii="Consolas" w:hAnsi="Consolas"/>
           <w:color w:val="FFFFFF" w:themeColor="background1"/>
         </w:rPr>
-        <w:t>ansible@EC2AMAZ-8RI616</w:t>
-      </w:r>
-      <w:proofErr w:type="gramStart"/>
-      <w:r>
+        <w:t>ansible@EC2AMAZ-8RI616P:~$ aws configure</w:t>
+      </w:r>
+    </w:p>
+    <w:p>
+      <w:pPr>
+        <w:pStyle w:val="ListParagraph"/>
+        <w:shd w:val="clear" w:color="auto" w:fill="000000" w:themeFill="text1"/>
         <w:rPr>
           <w:rFonts w:ascii="Consolas" w:hAnsi="Consolas"/>
           <w:color w:val="FFFFFF" w:themeColor="background1"/>
         </w:rPr>
-        <w:t>P:~</w:t>
-      </w:r>
-      <w:proofErr w:type="gramEnd"/>
+      </w:pPr>
       <w:r>
         <w:rPr>
           <w:rFonts w:ascii="Consolas" w:hAnsi="Consolas"/>
           <w:color w:val="FFFFFF" w:themeColor="background1"/>
         </w:rPr>
-        <w:t xml:space="preserve">$ </w:t>
-      </w:r>
-      <w:proofErr w:type="spellStart"/>
-      <w:r>
+        <w:t>AWS Access Key ID [None]: &lt;AWS ACCESS KEY&gt;</w:t>
+      </w:r>
+    </w:p>
+    <w:p>
+      <w:pPr>
+        <w:pStyle w:val="ListParagraph"/>
+        <w:shd w:val="clear" w:color="auto" w:fill="000000" w:themeFill="text1"/>
         <w:rPr>
           <w:rFonts w:ascii="Consolas" w:hAnsi="Consolas"/>
           <w:color w:val="FFFFFF" w:themeColor="background1"/>
         </w:rPr>
-        <w:t>aws</w:t>
-      </w:r>
-      <w:proofErr w:type="spellEnd"/>
+      </w:pPr>
       <w:r>
         <w:rPr>
           <w:rFonts w:ascii="Consolas" w:hAnsi="Consolas"/>
           <w:color w:val="FFFFFF" w:themeColor="background1"/>
         </w:rPr>
-        <w:t xml:space="preserve"> configure</w:t>
+        <w:t>AWS Secret Access Key [None]: &lt;AWS SECRET ACCESS KEY&gt;</w:t>
       </w:r>
     </w:p>
     <w:p>
@@ -196,7 +174,7 @@
           <w:rFonts w:ascii="Consolas" w:hAnsi="Consolas"/>
           <w:color w:val="FFFFFF" w:themeColor="background1"/>
         </w:rPr>
-        <w:t>AWS Access Key ID [None]: &lt;AWS ACCESS KEY&gt;</w:t>
+        <w:t>Default region name [None]: eu-west-2</w:t>
       </w:r>
     </w:p>
     <w:p>
@@ -213,51 +191,8 @@
           <w:rFonts w:ascii="Consolas" w:hAnsi="Consolas"/>
           <w:color w:val="FFFFFF" w:themeColor="background1"/>
         </w:rPr>
-        <w:t>AWS Secret Access Key [None]: &lt;AWS SECRET ACCESS KEY&gt;</w:t>
-      </w:r>
-    </w:p>
-    <w:p>
-      <w:pPr>
-        <w:pStyle w:val="ListParagraph"/>
-        <w:shd w:val="clear" w:color="auto" w:fill="000000" w:themeFill="text1"/>
-        <w:rPr>
-          <w:rFonts w:ascii="Consolas" w:hAnsi="Consolas"/>
-          <w:color w:val="FFFFFF" w:themeColor="background1"/>
-        </w:rPr>
-      </w:pPr>
-      <w:r>
-        <w:rPr>
-          <w:rFonts w:ascii="Consolas" w:hAnsi="Consolas"/>
-          <w:color w:val="FFFFFF" w:themeColor="background1"/>
-        </w:rPr>
-        <w:t>Default region name [None]: eu-west-2</w:t>
-      </w:r>
-    </w:p>
-    <w:p>
-      <w:pPr>
-        <w:pStyle w:val="ListParagraph"/>
-        <w:shd w:val="clear" w:color="auto" w:fill="000000" w:themeFill="text1"/>
-        <w:rPr>
-          <w:rFonts w:ascii="Consolas" w:hAnsi="Consolas"/>
-          <w:color w:val="FFFFFF" w:themeColor="background1"/>
-        </w:rPr>
-      </w:pPr>
-      <w:r>
-        <w:rPr>
-          <w:rFonts w:ascii="Consolas" w:hAnsi="Consolas"/>
-          <w:color w:val="FFFFFF" w:themeColor="background1"/>
-        </w:rPr>
-        <w:t xml:space="preserve">Default output format [None]: </w:t>
-      </w:r>
-      <w:proofErr w:type="spellStart"/>
-      <w:r>
-        <w:rPr>
-          <w:rFonts w:ascii="Consolas" w:hAnsi="Consolas"/>
-          <w:color w:val="FFFFFF" w:themeColor="background1"/>
-        </w:rPr>
-        <w:t>json</w:t>
-      </w:r>
-      <w:proofErr w:type="spellEnd"/>
+        <w:t>Default output format [None]: json</w:t>
+      </w:r>
     </w:p>
     <w:p>
       <w:pPr>
@@ -383,15 +318,7 @@
         </w:numPr>
       </w:pPr>
       <w:r>
-        <w:t xml:space="preserve">Scroll down the </w:t>
-      </w:r>
-      <w:proofErr w:type="gramStart"/>
-      <w:r>
-        <w:t>left hand</w:t>
-      </w:r>
-      <w:proofErr w:type="gramEnd"/>
-      <w:r>
-        <w:t xml:space="preserve"> panel of the EC2 Management Console to the Network and Security section, and click on “Key Pairs” and then “Create key pair” on the top right.</w:t>
+        <w:t>Scroll down the left hand panel of the EC2 Management Console to the Network and Security section, and click on “Key Pairs” and then “Create key pair” on the top right.</w:t>
       </w:r>
     </w:p>
     <w:p>
@@ -476,28 +403,7 @@
         </w:drawing>
       </w:r>
       <w:r>
-        <w:t>Name your key pair “</w:t>
-      </w:r>
-      <w:proofErr w:type="spellStart"/>
-      <w:r>
-        <w:t>LinuxAnsible</w:t>
-      </w:r>
-      <w:proofErr w:type="spellEnd"/>
-      <w:r>
-        <w:t xml:space="preserve">” and select “RSA” as the key pair type, </w:t>
-      </w:r>
-      <w:proofErr w:type="gramStart"/>
-      <w:r>
-        <w:t>and .</w:t>
-      </w:r>
-      <w:proofErr w:type="spellStart"/>
-      <w:r>
-        <w:t>pem</w:t>
-      </w:r>
-      <w:proofErr w:type="spellEnd"/>
-      <w:proofErr w:type="gramEnd"/>
-      <w:r>
-        <w:t xml:space="preserve"> as the key file format, then click “Create key pair” on the bottom right.</w:t>
+        <w:t>Name your key pair “LinuxAnsible” and select “RSA” as the key pair type, and .pem as the key file format, then click “Create key pair” on the bottom right.</w:t>
       </w:r>
     </w:p>
     <w:p>
@@ -516,14 +422,12 @@
       <w:r>
         <w:t xml:space="preserve">This automatically downloads the file </w:t>
       </w:r>
-      <w:proofErr w:type="spellStart"/>
       <w:r>
         <w:rPr>
           <w:rFonts w:ascii="Consolas" w:hAnsi="Consolas"/>
         </w:rPr>
         <w:t>LinuxAnsible.pem</w:t>
       </w:r>
-      <w:proofErr w:type="spellEnd"/>
       <w:r>
         <w:t xml:space="preserve"> to your browser. </w:t>
       </w:r>
@@ -604,24 +508,14 @@
         </w:drawing>
       </w:r>
       <w:r>
-        <w:t xml:space="preserve">Go to your browser downloads, open the containing </w:t>
-      </w:r>
-      <w:proofErr w:type="gramStart"/>
-      <w:r>
-        <w:t>folder</w:t>
-      </w:r>
-      <w:proofErr w:type="gramEnd"/>
-      <w:r>
-        <w:t xml:space="preserve"> and note the full path to your </w:t>
-      </w:r>
-      <w:proofErr w:type="spellStart"/>
+        <w:t xml:space="preserve">Go to your browser downloads, open the containing folder and note the full path to your </w:t>
+      </w:r>
       <w:r>
         <w:rPr>
           <w:rFonts w:ascii="Consolas" w:hAnsi="Consolas"/>
         </w:rPr>
         <w:t>pem</w:t>
       </w:r>
-      <w:proofErr w:type="spellEnd"/>
       <w:r>
         <w:t xml:space="preserve"> file (mine was </w:t>
       </w:r>
@@ -647,15 +541,7 @@
         <w:t>Back in your Ubuntu shell, make sure you are logged in as the “ansible” user, and you are in the directory you want to run Ansible from (just your home directory is fine)</w:t>
       </w:r>
       <w:r>
-        <w:t xml:space="preserve">, then copy the </w:t>
-      </w:r>
-      <w:proofErr w:type="spellStart"/>
-      <w:r>
-        <w:t>pem</w:t>
-      </w:r>
-      <w:proofErr w:type="spellEnd"/>
-      <w:r>
-        <w:t xml:space="preserve"> file to the current directory:</w:t>
+        <w:t>, then copy the pem file to the current directory:</w:t>
       </w:r>
     </w:p>
     <w:p>
@@ -672,54 +558,8 @@
           <w:color w:val="FFFFFF" w:themeColor="background1"/>
           <w:highlight w:val="black"/>
         </w:rPr>
-        <w:t xml:space="preserve">$cp </w:t>
-      </w:r>
-      <w:proofErr w:type="gramStart"/>
-      <w:r>
-        <w:rPr>
-          <w:rFonts w:ascii="Consolas" w:hAnsi="Consolas"/>
-          <w:color w:val="FFFFFF" w:themeColor="background1"/>
-          <w:highlight w:val="black"/>
-        </w:rPr>
-        <w:t>/</w:t>
-      </w:r>
-      <w:proofErr w:type="spellStart"/>
-      <w:r>
-        <w:rPr>
-          <w:rFonts w:ascii="Consolas" w:hAnsi="Consolas"/>
-          <w:color w:val="FFFFFF" w:themeColor="background1"/>
-          <w:highlight w:val="black"/>
-        </w:rPr>
-        <w:t>mnt</w:t>
-      </w:r>
-      <w:proofErr w:type="spellEnd"/>
-      <w:r>
-        <w:rPr>
-          <w:rFonts w:ascii="Consolas" w:hAnsi="Consolas"/>
-          <w:color w:val="FFFFFF" w:themeColor="background1"/>
-          <w:highlight w:val="black"/>
-        </w:rPr>
-        <w:t>/c/Users/Administrator/Downloads/</w:t>
-      </w:r>
-      <w:proofErr w:type="spellStart"/>
-      <w:r>
-        <w:rPr>
-          <w:rFonts w:ascii="Consolas" w:hAnsi="Consolas"/>
-          <w:color w:val="FFFFFF" w:themeColor="background1"/>
-          <w:highlight w:val="black"/>
-        </w:rPr>
-        <w:t>LinuxAnsible.pem</w:t>
-      </w:r>
-      <w:proofErr w:type="spellEnd"/>
-      <w:r>
-        <w:rPr>
-          <w:rFonts w:ascii="Consolas" w:hAnsi="Consolas"/>
-          <w:color w:val="FFFFFF" w:themeColor="background1"/>
-          <w:highlight w:val="black"/>
-        </w:rPr>
-        <w:t xml:space="preserve"> .</w:t>
-      </w:r>
-      <w:proofErr w:type="gramEnd"/>
+        <w:t>$cp /mnt/c/Users/Administrator/Downloads/LinuxAnsible.pem .</w:t>
+      </w:r>
     </w:p>
     <w:p>
       <w:pPr>
@@ -748,36 +588,8 @@
           <w:highlight w:val="black"/>
         </w:rPr>
         <w:lastRenderedPageBreak/>
-        <w:t>$</w:t>
-      </w:r>
-      <w:proofErr w:type="spellStart"/>
-      <w:r>
-        <w:rPr>
-          <w:rFonts w:ascii="Consolas" w:hAnsi="Consolas"/>
-          <w:color w:val="FFFFFF" w:themeColor="background1"/>
-          <w:highlight w:val="black"/>
-        </w:rPr>
-        <w:t>chmod</w:t>
-      </w:r>
-      <w:proofErr w:type="spellEnd"/>
-      <w:r>
-        <w:rPr>
-          <w:rFonts w:ascii="Consolas" w:hAnsi="Consolas"/>
-          <w:color w:val="FFFFFF" w:themeColor="background1"/>
-          <w:highlight w:val="black"/>
-        </w:rPr>
-        <w:t xml:space="preserve"> 400 </w:t>
-      </w:r>
-      <w:proofErr w:type="spellStart"/>
-      <w:r>
-        <w:rPr>
-          <w:rFonts w:ascii="Consolas" w:hAnsi="Consolas"/>
-          <w:color w:val="FFFFFF" w:themeColor="background1"/>
-          <w:highlight w:val="black"/>
-        </w:rPr>
-        <w:t>LinuxAnsible.pem</w:t>
-      </w:r>
-      <w:proofErr w:type="spellEnd"/>
+        <w:t>$chmod 400 LinuxAnsible.pem</w:t>
+      </w:r>
     </w:p>
     <w:p>
       <w:pPr>
@@ -796,15 +608,7 @@
         </w:numPr>
       </w:pPr>
       <w:r>
-        <w:t xml:space="preserve">Ansible can not only configure resource, </w:t>
-      </w:r>
-      <w:proofErr w:type="gramStart"/>
-      <w:r>
-        <w:t>it can</w:t>
-      </w:r>
-      <w:proofErr w:type="gramEnd"/>
-      <w:r>
-        <w:t xml:space="preserve"> provision them too! There are Ansible modules available for most of the resources available on AWS. </w:t>
+        <w:t xml:space="preserve">Ansible can not only configure resource, it can provision them too! There are Ansible modules available for most of the resources available on AWS. </w:t>
       </w:r>
     </w:p>
     <w:p>
@@ -816,15 +620,7 @@
         </w:numPr>
       </w:pPr>
       <w:r>
-        <w:t xml:space="preserve">In this case we will use Ansible to create a security group and provision a single EC2 </w:t>
-      </w:r>
-      <w:proofErr w:type="spellStart"/>
-      <w:r>
-        <w:t>linux</w:t>
-      </w:r>
-      <w:proofErr w:type="spellEnd"/>
-      <w:r>
-        <w:t xml:space="preserve"> instance that is accessible using SSH.</w:t>
+        <w:t>In this case we will use Ansible to create a security group and provision a single EC2 linux instance that is accessible using SSH.</w:t>
       </w:r>
     </w:p>
     <w:p>
@@ -1099,7 +895,6 @@
         </w:rPr>
         <w:t xml:space="preserve">  </w:t>
       </w:r>
-      <w:proofErr w:type="spellStart"/>
       <w:r>
         <w:rPr>
           <w:rFonts w:ascii="Consolas" w:eastAsia="Times New Roman" w:hAnsi="Consolas" w:cs="Times New Roman"/>
@@ -1110,7 +905,6 @@
         </w:rPr>
         <w:t>gather_facts</w:t>
       </w:r>
-      <w:proofErr w:type="spellEnd"/>
       <w:r>
         <w:rPr>
           <w:rFonts w:ascii="Consolas" w:eastAsia="Times New Roman" w:hAnsi="Consolas" w:cs="Times New Roman"/>
@@ -1317,7 +1111,6 @@
         </w:rPr>
         <w:t xml:space="preserve">: </w:t>
       </w:r>
-      <w:proofErr w:type="spellStart"/>
       <w:r>
         <w:rPr>
           <w:rFonts w:ascii="Consolas" w:eastAsia="Times New Roman" w:hAnsi="Consolas" w:cs="Times New Roman"/>
@@ -1328,7 +1121,6 @@
         </w:rPr>
         <w:t>ansible_ssh_sg</w:t>
       </w:r>
-      <w:proofErr w:type="spellEnd"/>
     </w:p>
     <w:p>
       <w:pPr>
@@ -1525,7 +1317,6 @@
         </w:rPr>
         <w:t xml:space="preserve">: </w:t>
       </w:r>
-      <w:proofErr w:type="spellStart"/>
       <w:r>
         <w:rPr>
           <w:rFonts w:ascii="Consolas" w:eastAsia="Times New Roman" w:hAnsi="Consolas" w:cs="Times New Roman"/>
@@ -1536,7 +1327,6 @@
         </w:rPr>
         <w:t>tcp</w:t>
       </w:r>
-      <w:proofErr w:type="spellEnd"/>
     </w:p>
     <w:p>
       <w:pPr>
@@ -1561,7 +1351,6 @@
         </w:rPr>
         <w:t xml:space="preserve">            </w:t>
       </w:r>
-      <w:proofErr w:type="spellStart"/>
       <w:r>
         <w:rPr>
           <w:rFonts w:ascii="Consolas" w:eastAsia="Times New Roman" w:hAnsi="Consolas" w:cs="Times New Roman"/>
@@ -1572,7 +1361,6 @@
         </w:rPr>
         <w:t>rule_desc</w:t>
       </w:r>
-      <w:proofErr w:type="spellEnd"/>
       <w:r>
         <w:rPr>
           <w:rFonts w:ascii="Consolas" w:eastAsia="Times New Roman" w:hAnsi="Consolas" w:cs="Times New Roman"/>
@@ -1591,29 +1379,7 @@
           <w:szCs w:val="21"/>
           <w:lang w:eastAsia="en-GB"/>
         </w:rPr>
-        <w:t>"</w:t>
-      </w:r>
-      <w:proofErr w:type="spellStart"/>
-      <w:r>
-        <w:rPr>
-          <w:rFonts w:ascii="Consolas" w:eastAsia="Times New Roman" w:hAnsi="Consolas" w:cs="Times New Roman"/>
-          <w:color w:val="CE9178"/>
-          <w:sz w:val="21"/>
-          <w:szCs w:val="21"/>
-          <w:lang w:eastAsia="en-GB"/>
-        </w:rPr>
-        <w:t>ssh</w:t>
-      </w:r>
-      <w:proofErr w:type="spellEnd"/>
-      <w:r>
-        <w:rPr>
-          <w:rFonts w:ascii="Consolas" w:eastAsia="Times New Roman" w:hAnsi="Consolas" w:cs="Times New Roman"/>
-          <w:color w:val="CE9178"/>
-          <w:sz w:val="21"/>
-          <w:szCs w:val="21"/>
-          <w:lang w:eastAsia="en-GB"/>
-        </w:rPr>
-        <w:t>"</w:t>
+        <w:t>"ssh"</w:t>
       </w:r>
     </w:p>
     <w:p>
@@ -1639,7 +1405,6 @@
         </w:rPr>
         <w:t xml:space="preserve">            </w:t>
       </w:r>
-      <w:proofErr w:type="spellStart"/>
       <w:r>
         <w:rPr>
           <w:rFonts w:ascii="Consolas" w:eastAsia="Times New Roman" w:hAnsi="Consolas" w:cs="Times New Roman"/>
@@ -1650,7 +1415,6 @@
         </w:rPr>
         <w:t>from_port</w:t>
       </w:r>
-      <w:proofErr w:type="spellEnd"/>
       <w:r>
         <w:rPr>
           <w:rFonts w:ascii="Consolas" w:eastAsia="Times New Roman" w:hAnsi="Consolas" w:cs="Times New Roman"/>
@@ -1695,7 +1459,6 @@
         </w:rPr>
         <w:t xml:space="preserve">            </w:t>
       </w:r>
-      <w:proofErr w:type="spellStart"/>
       <w:r>
         <w:rPr>
           <w:rFonts w:ascii="Consolas" w:eastAsia="Times New Roman" w:hAnsi="Consolas" w:cs="Times New Roman"/>
@@ -1706,7 +1469,6 @@
         </w:rPr>
         <w:t>to_port</w:t>
       </w:r>
-      <w:proofErr w:type="spellEnd"/>
       <w:r>
         <w:rPr>
           <w:rFonts w:ascii="Consolas" w:eastAsia="Times New Roman" w:hAnsi="Consolas" w:cs="Times New Roman"/>
@@ -1751,7 +1513,6 @@
         </w:rPr>
         <w:t xml:space="preserve">            </w:t>
       </w:r>
-      <w:proofErr w:type="spellStart"/>
       <w:r>
         <w:rPr>
           <w:rFonts w:ascii="Consolas" w:eastAsia="Times New Roman" w:hAnsi="Consolas" w:cs="Times New Roman"/>
@@ -1762,7 +1523,6 @@
         </w:rPr>
         <w:t>cidr_ip</w:t>
       </w:r>
-      <w:proofErr w:type="spellEnd"/>
       <w:r>
         <w:rPr>
           <w:rFonts w:ascii="Consolas" w:eastAsia="Times New Roman" w:hAnsi="Consolas" w:cs="Times New Roman"/>
@@ -1807,7 +1567,6 @@
         </w:rPr>
         <w:t xml:space="preserve">        </w:t>
       </w:r>
-      <w:proofErr w:type="spellStart"/>
       <w:r>
         <w:rPr>
           <w:rFonts w:ascii="Consolas" w:eastAsia="Times New Roman" w:hAnsi="Consolas" w:cs="Times New Roman"/>
@@ -1818,7 +1577,6 @@
         </w:rPr>
         <w:t>rules_egress</w:t>
       </w:r>
-      <w:proofErr w:type="spellEnd"/>
       <w:r>
         <w:rPr>
           <w:rFonts w:ascii="Consolas" w:eastAsia="Times New Roman" w:hAnsi="Consolas" w:cs="Times New Roman"/>
@@ -1907,7 +1665,6 @@
         </w:rPr>
         <w:t xml:space="preserve">            </w:t>
       </w:r>
-      <w:proofErr w:type="spellStart"/>
       <w:r>
         <w:rPr>
           <w:rFonts w:ascii="Consolas" w:eastAsia="Times New Roman" w:hAnsi="Consolas" w:cs="Times New Roman"/>
@@ -1918,7 +1675,6 @@
         </w:rPr>
         <w:t>rule_desc</w:t>
       </w:r>
-      <w:proofErr w:type="spellEnd"/>
       <w:r>
         <w:rPr>
           <w:rFonts w:ascii="Consolas" w:eastAsia="Times New Roman" w:hAnsi="Consolas" w:cs="Times New Roman"/>
@@ -1963,7 +1719,6 @@
         </w:rPr>
         <w:t xml:space="preserve">            </w:t>
       </w:r>
-      <w:proofErr w:type="spellStart"/>
       <w:r>
         <w:rPr>
           <w:rFonts w:ascii="Consolas" w:eastAsia="Times New Roman" w:hAnsi="Consolas" w:cs="Times New Roman"/>
@@ -1974,7 +1729,6 @@
         </w:rPr>
         <w:t>cidr_ip</w:t>
       </w:r>
-      <w:proofErr w:type="spellEnd"/>
       <w:r>
         <w:rPr>
           <w:rFonts w:ascii="Consolas" w:eastAsia="Times New Roman" w:hAnsi="Consolas" w:cs="Times New Roman"/>
@@ -2039,7 +1793,6 @@
         </w:rPr>
         <w:t xml:space="preserve">: </w:t>
       </w:r>
-      <w:proofErr w:type="spellStart"/>
       <w:r>
         <w:rPr>
           <w:rFonts w:ascii="Consolas" w:eastAsia="Times New Roman" w:hAnsi="Consolas" w:cs="Times New Roman"/>
@@ -2050,7 +1803,6 @@
         </w:rPr>
         <w:t>basic_firewall</w:t>
       </w:r>
-      <w:proofErr w:type="spellEnd"/>
     </w:p>
     <w:p>
       <w:pPr>
@@ -2187,7 +1939,6 @@
         </w:rPr>
         <w:t xml:space="preserve">        </w:t>
       </w:r>
-      <w:proofErr w:type="spellStart"/>
       <w:r>
         <w:rPr>
           <w:rFonts w:ascii="Consolas" w:eastAsia="Times New Roman" w:hAnsi="Consolas" w:cs="Times New Roman"/>
@@ -2198,7 +1949,6 @@
         </w:rPr>
         <w:t>instance_type</w:t>
       </w:r>
-      <w:proofErr w:type="spellEnd"/>
       <w:r>
         <w:rPr>
           <w:rFonts w:ascii="Consolas" w:eastAsia="Times New Roman" w:hAnsi="Consolas" w:cs="Times New Roman"/>
@@ -2217,20 +1967,8 @@
           <w:szCs w:val="21"/>
           <w:lang w:eastAsia="en-GB"/>
         </w:rPr>
-        <w:t>t</w:t>
-      </w:r>
-      <w:proofErr w:type="gramStart"/>
-      <w:r>
-        <w:rPr>
-          <w:rFonts w:ascii="Consolas" w:eastAsia="Times New Roman" w:hAnsi="Consolas" w:cs="Times New Roman"/>
-          <w:color w:val="CE9178"/>
-          <w:sz w:val="21"/>
-          <w:szCs w:val="21"/>
-          <w:lang w:eastAsia="en-GB"/>
-        </w:rPr>
-        <w:t>2.micro</w:t>
-      </w:r>
-      <w:proofErr w:type="gramEnd"/>
+        <w:t>t2.micro</w:t>
+      </w:r>
     </w:p>
     <w:p>
       <w:pPr>
@@ -2363,7 +2101,6 @@
         </w:rPr>
         <w:t xml:space="preserve">        </w:t>
       </w:r>
-      <w:proofErr w:type="spellStart"/>
       <w:r>
         <w:rPr>
           <w:rFonts w:ascii="Consolas" w:eastAsia="Times New Roman" w:hAnsi="Consolas" w:cs="Times New Roman"/>
@@ -2374,7 +2111,6 @@
         </w:rPr>
         <w:t>group_id</w:t>
       </w:r>
-      <w:proofErr w:type="spellEnd"/>
       <w:r>
         <w:rPr>
           <w:rFonts w:ascii="Consolas" w:eastAsia="Times New Roman" w:hAnsi="Consolas" w:cs="Times New Roman"/>
@@ -2393,51 +2129,7 @@
           <w:szCs w:val="21"/>
           <w:lang w:eastAsia="en-GB"/>
         </w:rPr>
-        <w:t>"{{</w:t>
-      </w:r>
-      <w:proofErr w:type="spellStart"/>
-      <w:r>
-        <w:rPr>
-          <w:rFonts w:ascii="Consolas" w:eastAsia="Times New Roman" w:hAnsi="Consolas" w:cs="Times New Roman"/>
-          <w:color w:val="CE9178"/>
-          <w:sz w:val="21"/>
-          <w:szCs w:val="21"/>
-          <w:lang w:eastAsia="en-GB"/>
-        </w:rPr>
-        <w:t>basic_</w:t>
-      </w:r>
-      <w:proofErr w:type="gramStart"/>
-      <w:r>
-        <w:rPr>
-          <w:rFonts w:ascii="Consolas" w:eastAsia="Times New Roman" w:hAnsi="Consolas" w:cs="Times New Roman"/>
-          <w:color w:val="CE9178"/>
-          <w:sz w:val="21"/>
-          <w:szCs w:val="21"/>
-          <w:lang w:eastAsia="en-GB"/>
-        </w:rPr>
-        <w:t>firewall.group</w:t>
-      </w:r>
-      <w:proofErr w:type="gramEnd"/>
-      <w:r>
-        <w:rPr>
-          <w:rFonts w:ascii="Consolas" w:eastAsia="Times New Roman" w:hAnsi="Consolas" w:cs="Times New Roman"/>
-          <w:color w:val="CE9178"/>
-          <w:sz w:val="21"/>
-          <w:szCs w:val="21"/>
-          <w:lang w:eastAsia="en-GB"/>
-        </w:rPr>
-        <w:t>_id</w:t>
-      </w:r>
-      <w:proofErr w:type="spellEnd"/>
-      <w:r>
-        <w:rPr>
-          <w:rFonts w:ascii="Consolas" w:eastAsia="Times New Roman" w:hAnsi="Consolas" w:cs="Times New Roman"/>
-          <w:color w:val="CE9178"/>
-          <w:sz w:val="21"/>
-          <w:szCs w:val="21"/>
-          <w:lang w:eastAsia="en-GB"/>
-        </w:rPr>
-        <w:t>}}"</w:t>
+        <w:t>"{{basic_firewall.group_id}}"</w:t>
       </w:r>
     </w:p>
     <w:p>
@@ -2463,7 +2155,6 @@
         </w:rPr>
         <w:t xml:space="preserve">        </w:t>
       </w:r>
-      <w:proofErr w:type="spellStart"/>
       <w:r>
         <w:rPr>
           <w:rFonts w:ascii="Consolas" w:eastAsia="Times New Roman" w:hAnsi="Consolas" w:cs="Times New Roman"/>
@@ -2474,7 +2165,6 @@
         </w:rPr>
         <w:t>key_name</w:t>
       </w:r>
-      <w:proofErr w:type="spellEnd"/>
       <w:r>
         <w:rPr>
           <w:rFonts w:ascii="Consolas" w:eastAsia="Times New Roman" w:hAnsi="Consolas" w:cs="Times New Roman"/>
@@ -2485,7 +2175,6 @@
         </w:rPr>
         <w:t xml:space="preserve">: </w:t>
       </w:r>
-      <w:proofErr w:type="spellStart"/>
       <w:r>
         <w:rPr>
           <w:rFonts w:ascii="Consolas" w:eastAsia="Times New Roman" w:hAnsi="Consolas" w:cs="Times New Roman"/>
@@ -2496,7 +2185,6 @@
         </w:rPr>
         <w:t>LinuxAnsible</w:t>
       </w:r>
-      <w:proofErr w:type="spellEnd"/>
     </w:p>
     <w:p>
       <w:pPr>
@@ -2655,29 +2343,7 @@
           <w:szCs w:val="21"/>
           <w:lang w:eastAsia="en-GB"/>
         </w:rPr>
-        <w:t>Using /etc/ansible/</w:t>
-      </w:r>
-      <w:proofErr w:type="spellStart"/>
-      <w:r>
-        <w:rPr>
-          <w:rFonts w:ascii="Consolas" w:eastAsia="Times New Roman" w:hAnsi="Consolas" w:cs="Times New Roman"/>
-          <w:color w:val="D4D4D4"/>
-          <w:sz w:val="21"/>
-          <w:szCs w:val="21"/>
-          <w:lang w:eastAsia="en-GB"/>
-        </w:rPr>
-        <w:t>ansible.cfg</w:t>
-      </w:r>
-      <w:proofErr w:type="spellEnd"/>
-      <w:r>
-        <w:rPr>
-          <w:rFonts w:ascii="Consolas" w:eastAsia="Times New Roman" w:hAnsi="Consolas" w:cs="Times New Roman"/>
-          <w:color w:val="D4D4D4"/>
-          <w:sz w:val="21"/>
-          <w:szCs w:val="21"/>
-          <w:lang w:eastAsia="en-GB"/>
-        </w:rPr>
-        <w:t xml:space="preserve"> as config file</w:t>
+        <w:t>Using /etc/ansible/ansible.cfg as config file</w:t>
       </w:r>
     </w:p>
     <w:p>
@@ -2773,535 +2439,7 @@
           <w:szCs w:val="21"/>
           <w:lang w:eastAsia="en-GB"/>
         </w:rPr>
-        <w:t>ok: [localhost] =&gt; {"</w:t>
-      </w:r>
-      <w:proofErr w:type="spellStart"/>
-      <w:r>
-        <w:rPr>
-          <w:rFonts w:ascii="Consolas" w:eastAsia="Times New Roman" w:hAnsi="Consolas" w:cs="Times New Roman"/>
-          <w:color w:val="D4D4D4"/>
-          <w:sz w:val="21"/>
-          <w:szCs w:val="21"/>
-          <w:lang w:eastAsia="en-GB"/>
-        </w:rPr>
-        <w:t>ansible_facts</w:t>
-      </w:r>
-      <w:proofErr w:type="spellEnd"/>
-      <w:r>
-        <w:rPr>
-          <w:rFonts w:ascii="Consolas" w:eastAsia="Times New Roman" w:hAnsi="Consolas" w:cs="Times New Roman"/>
-          <w:color w:val="D4D4D4"/>
-          <w:sz w:val="21"/>
-          <w:szCs w:val="21"/>
-          <w:lang w:eastAsia="en-GB"/>
-        </w:rPr>
-        <w:t>": {"</w:t>
-      </w:r>
-      <w:proofErr w:type="spellStart"/>
-      <w:r>
-        <w:rPr>
-          <w:rFonts w:ascii="Consolas" w:eastAsia="Times New Roman" w:hAnsi="Consolas" w:cs="Times New Roman"/>
-          <w:color w:val="D4D4D4"/>
-          <w:sz w:val="21"/>
-          <w:szCs w:val="21"/>
-          <w:lang w:eastAsia="en-GB"/>
-        </w:rPr>
-        <w:t>discovered_interpreter_python</w:t>
-      </w:r>
-      <w:proofErr w:type="spellEnd"/>
-      <w:r>
-        <w:rPr>
-          <w:rFonts w:ascii="Consolas" w:eastAsia="Times New Roman" w:hAnsi="Consolas" w:cs="Times New Roman"/>
-          <w:color w:val="D4D4D4"/>
-          <w:sz w:val="21"/>
-          <w:szCs w:val="21"/>
-          <w:lang w:eastAsia="en-GB"/>
-        </w:rPr>
-        <w:t>": "/</w:t>
-      </w:r>
-      <w:proofErr w:type="spellStart"/>
-      <w:r>
-        <w:rPr>
-          <w:rFonts w:ascii="Consolas" w:eastAsia="Times New Roman" w:hAnsi="Consolas" w:cs="Times New Roman"/>
-          <w:color w:val="D4D4D4"/>
-          <w:sz w:val="21"/>
-          <w:szCs w:val="21"/>
-          <w:lang w:eastAsia="en-GB"/>
-        </w:rPr>
-        <w:t>usr</w:t>
-      </w:r>
-      <w:proofErr w:type="spellEnd"/>
-      <w:r>
-        <w:rPr>
-          <w:rFonts w:ascii="Consolas" w:eastAsia="Times New Roman" w:hAnsi="Consolas" w:cs="Times New Roman"/>
-          <w:color w:val="D4D4D4"/>
-          <w:sz w:val="21"/>
-          <w:szCs w:val="21"/>
-          <w:lang w:eastAsia="en-GB"/>
-        </w:rPr>
-        <w:t>/bin/python3"}, "changed": false, "description": "Security group for SSH connection to EC2 instances", "</w:t>
-      </w:r>
-      <w:proofErr w:type="spellStart"/>
-      <w:r>
-        <w:rPr>
-          <w:rFonts w:ascii="Consolas" w:eastAsia="Times New Roman" w:hAnsi="Consolas" w:cs="Times New Roman"/>
-          <w:color w:val="D4D4D4"/>
-          <w:sz w:val="21"/>
-          <w:szCs w:val="21"/>
-          <w:lang w:eastAsia="en-GB"/>
-        </w:rPr>
-        <w:t>group_id</w:t>
-      </w:r>
-      <w:proofErr w:type="spellEnd"/>
-      <w:r>
-        <w:rPr>
-          <w:rFonts w:ascii="Consolas" w:eastAsia="Times New Roman" w:hAnsi="Consolas" w:cs="Times New Roman"/>
-          <w:color w:val="D4D4D4"/>
-          <w:sz w:val="21"/>
-          <w:szCs w:val="21"/>
-          <w:lang w:eastAsia="en-GB"/>
-        </w:rPr>
-        <w:t>": "sg-09e6cfb3c46e3a18e", "</w:t>
-      </w:r>
-      <w:proofErr w:type="spellStart"/>
-      <w:r>
-        <w:rPr>
-          <w:rFonts w:ascii="Consolas" w:eastAsia="Times New Roman" w:hAnsi="Consolas" w:cs="Times New Roman"/>
-          <w:color w:val="D4D4D4"/>
-          <w:sz w:val="21"/>
-          <w:szCs w:val="21"/>
-          <w:lang w:eastAsia="en-GB"/>
-        </w:rPr>
-        <w:t>group_name</w:t>
-      </w:r>
-      <w:proofErr w:type="spellEnd"/>
-      <w:r>
-        <w:rPr>
-          <w:rFonts w:ascii="Consolas" w:eastAsia="Times New Roman" w:hAnsi="Consolas" w:cs="Times New Roman"/>
-          <w:color w:val="D4D4D4"/>
-          <w:sz w:val="21"/>
-          <w:szCs w:val="21"/>
-          <w:lang w:eastAsia="en-GB"/>
-        </w:rPr>
-        <w:t>": "</w:t>
-      </w:r>
-      <w:proofErr w:type="spellStart"/>
-      <w:r>
-        <w:rPr>
-          <w:rFonts w:ascii="Consolas" w:eastAsia="Times New Roman" w:hAnsi="Consolas" w:cs="Times New Roman"/>
-          <w:color w:val="D4D4D4"/>
-          <w:sz w:val="21"/>
-          <w:szCs w:val="21"/>
-          <w:lang w:eastAsia="en-GB"/>
-        </w:rPr>
-        <w:t>ansible_ssh_sg</w:t>
-      </w:r>
-      <w:proofErr w:type="spellEnd"/>
-      <w:r>
-        <w:rPr>
-          <w:rFonts w:ascii="Consolas" w:eastAsia="Times New Roman" w:hAnsi="Consolas" w:cs="Times New Roman"/>
-          <w:color w:val="D4D4D4"/>
-          <w:sz w:val="21"/>
-          <w:szCs w:val="21"/>
-          <w:lang w:eastAsia="en-GB"/>
-        </w:rPr>
-        <w:t>", "</w:t>
-      </w:r>
-      <w:proofErr w:type="spellStart"/>
-      <w:r>
-        <w:rPr>
-          <w:rFonts w:ascii="Consolas" w:eastAsia="Times New Roman" w:hAnsi="Consolas" w:cs="Times New Roman"/>
-          <w:color w:val="D4D4D4"/>
-          <w:sz w:val="21"/>
-          <w:szCs w:val="21"/>
-          <w:lang w:eastAsia="en-GB"/>
-        </w:rPr>
-        <w:t>ip_permissions</w:t>
-      </w:r>
-      <w:proofErr w:type="spellEnd"/>
-      <w:r>
-        <w:rPr>
-          <w:rFonts w:ascii="Consolas" w:eastAsia="Times New Roman" w:hAnsi="Consolas" w:cs="Times New Roman"/>
-          <w:color w:val="D4D4D4"/>
-          <w:sz w:val="21"/>
-          <w:szCs w:val="21"/>
-          <w:lang w:eastAsia="en-GB"/>
-        </w:rPr>
-        <w:t>": [{"</w:t>
-      </w:r>
-      <w:proofErr w:type="spellStart"/>
-      <w:r>
-        <w:rPr>
-          <w:rFonts w:ascii="Consolas" w:eastAsia="Times New Roman" w:hAnsi="Consolas" w:cs="Times New Roman"/>
-          <w:color w:val="D4D4D4"/>
-          <w:sz w:val="21"/>
-          <w:szCs w:val="21"/>
-          <w:lang w:eastAsia="en-GB"/>
-        </w:rPr>
-        <w:t>from_port</w:t>
-      </w:r>
-      <w:proofErr w:type="spellEnd"/>
-      <w:r>
-        <w:rPr>
-          <w:rFonts w:ascii="Consolas" w:eastAsia="Times New Roman" w:hAnsi="Consolas" w:cs="Times New Roman"/>
-          <w:color w:val="D4D4D4"/>
-          <w:sz w:val="21"/>
-          <w:szCs w:val="21"/>
-          <w:lang w:eastAsia="en-GB"/>
-        </w:rPr>
-        <w:t>": 22, "</w:t>
-      </w:r>
-      <w:proofErr w:type="spellStart"/>
-      <w:r>
-        <w:rPr>
-          <w:rFonts w:ascii="Consolas" w:eastAsia="Times New Roman" w:hAnsi="Consolas" w:cs="Times New Roman"/>
-          <w:color w:val="D4D4D4"/>
-          <w:sz w:val="21"/>
-          <w:szCs w:val="21"/>
-          <w:lang w:eastAsia="en-GB"/>
-        </w:rPr>
-        <w:t>ip_protocol</w:t>
-      </w:r>
-      <w:proofErr w:type="spellEnd"/>
-      <w:r>
-        <w:rPr>
-          <w:rFonts w:ascii="Consolas" w:eastAsia="Times New Roman" w:hAnsi="Consolas" w:cs="Times New Roman"/>
-          <w:color w:val="D4D4D4"/>
-          <w:sz w:val="21"/>
-          <w:szCs w:val="21"/>
-          <w:lang w:eastAsia="en-GB"/>
-        </w:rPr>
-        <w:t>": "</w:t>
-      </w:r>
-      <w:proofErr w:type="spellStart"/>
-      <w:r>
-        <w:rPr>
-          <w:rFonts w:ascii="Consolas" w:eastAsia="Times New Roman" w:hAnsi="Consolas" w:cs="Times New Roman"/>
-          <w:color w:val="D4D4D4"/>
-          <w:sz w:val="21"/>
-          <w:szCs w:val="21"/>
-          <w:lang w:eastAsia="en-GB"/>
-        </w:rPr>
-        <w:t>tcp</w:t>
-      </w:r>
-      <w:proofErr w:type="spellEnd"/>
-      <w:r>
-        <w:rPr>
-          <w:rFonts w:ascii="Consolas" w:eastAsia="Times New Roman" w:hAnsi="Consolas" w:cs="Times New Roman"/>
-          <w:color w:val="D4D4D4"/>
-          <w:sz w:val="21"/>
-          <w:szCs w:val="21"/>
-          <w:lang w:eastAsia="en-GB"/>
-        </w:rPr>
-        <w:t>", "</w:t>
-      </w:r>
-      <w:proofErr w:type="spellStart"/>
-      <w:r>
-        <w:rPr>
-          <w:rFonts w:ascii="Consolas" w:eastAsia="Times New Roman" w:hAnsi="Consolas" w:cs="Times New Roman"/>
-          <w:color w:val="D4D4D4"/>
-          <w:sz w:val="21"/>
-          <w:szCs w:val="21"/>
-          <w:lang w:eastAsia="en-GB"/>
-        </w:rPr>
-        <w:t>ip_ranges</w:t>
-      </w:r>
-      <w:proofErr w:type="spellEnd"/>
-      <w:r>
-        <w:rPr>
-          <w:rFonts w:ascii="Consolas" w:eastAsia="Times New Roman" w:hAnsi="Consolas" w:cs="Times New Roman"/>
-          <w:color w:val="D4D4D4"/>
-          <w:sz w:val="21"/>
-          <w:szCs w:val="21"/>
-          <w:lang w:eastAsia="en-GB"/>
-        </w:rPr>
-        <w:t>": [{"</w:t>
-      </w:r>
-      <w:proofErr w:type="spellStart"/>
-      <w:r>
-        <w:rPr>
-          <w:rFonts w:ascii="Consolas" w:eastAsia="Times New Roman" w:hAnsi="Consolas" w:cs="Times New Roman"/>
-          <w:color w:val="D4D4D4"/>
-          <w:sz w:val="21"/>
-          <w:szCs w:val="21"/>
-          <w:lang w:eastAsia="en-GB"/>
-        </w:rPr>
-        <w:t>cidr_ip</w:t>
-      </w:r>
-      <w:proofErr w:type="spellEnd"/>
-      <w:r>
-        <w:rPr>
-          <w:rFonts w:ascii="Consolas" w:eastAsia="Times New Roman" w:hAnsi="Consolas" w:cs="Times New Roman"/>
-          <w:color w:val="D4D4D4"/>
-          <w:sz w:val="21"/>
-          <w:szCs w:val="21"/>
-          <w:lang w:eastAsia="en-GB"/>
-        </w:rPr>
-        <w:t>": "0.0.0.0/0", "description": "</w:t>
-      </w:r>
-      <w:proofErr w:type="spellStart"/>
-      <w:r>
-        <w:rPr>
-          <w:rFonts w:ascii="Consolas" w:eastAsia="Times New Roman" w:hAnsi="Consolas" w:cs="Times New Roman"/>
-          <w:color w:val="D4D4D4"/>
-          <w:sz w:val="21"/>
-          <w:szCs w:val="21"/>
-          <w:lang w:eastAsia="en-GB"/>
-        </w:rPr>
-        <w:t>ssh</w:t>
-      </w:r>
-      <w:proofErr w:type="spellEnd"/>
-      <w:r>
-        <w:rPr>
-          <w:rFonts w:ascii="Consolas" w:eastAsia="Times New Roman" w:hAnsi="Consolas" w:cs="Times New Roman"/>
-          <w:color w:val="D4D4D4"/>
-          <w:sz w:val="21"/>
-          <w:szCs w:val="21"/>
-          <w:lang w:eastAsia="en-GB"/>
-        </w:rPr>
-        <w:t>"}], "ipv6_ranges": [], "</w:t>
-      </w:r>
-      <w:proofErr w:type="spellStart"/>
-      <w:r>
-        <w:rPr>
-          <w:rFonts w:ascii="Consolas" w:eastAsia="Times New Roman" w:hAnsi="Consolas" w:cs="Times New Roman"/>
-          <w:color w:val="D4D4D4"/>
-          <w:sz w:val="21"/>
-          <w:szCs w:val="21"/>
-          <w:lang w:eastAsia="en-GB"/>
-        </w:rPr>
-        <w:t>prefix_list_ids</w:t>
-      </w:r>
-      <w:proofErr w:type="spellEnd"/>
-      <w:r>
-        <w:rPr>
-          <w:rFonts w:ascii="Consolas" w:eastAsia="Times New Roman" w:hAnsi="Consolas" w:cs="Times New Roman"/>
-          <w:color w:val="D4D4D4"/>
-          <w:sz w:val="21"/>
-          <w:szCs w:val="21"/>
-          <w:lang w:eastAsia="en-GB"/>
-        </w:rPr>
-        <w:t>": [], "</w:t>
-      </w:r>
-      <w:proofErr w:type="spellStart"/>
-      <w:r>
-        <w:rPr>
-          <w:rFonts w:ascii="Consolas" w:eastAsia="Times New Roman" w:hAnsi="Consolas" w:cs="Times New Roman"/>
-          <w:color w:val="D4D4D4"/>
-          <w:sz w:val="21"/>
-          <w:szCs w:val="21"/>
-          <w:lang w:eastAsia="en-GB"/>
-        </w:rPr>
-        <w:t>to_port</w:t>
-      </w:r>
-      <w:proofErr w:type="spellEnd"/>
-      <w:r>
-        <w:rPr>
-          <w:rFonts w:ascii="Consolas" w:eastAsia="Times New Roman" w:hAnsi="Consolas" w:cs="Times New Roman"/>
-          <w:color w:val="D4D4D4"/>
-          <w:sz w:val="21"/>
-          <w:szCs w:val="21"/>
-          <w:lang w:eastAsia="en-GB"/>
-        </w:rPr>
-        <w:t>": 22, "</w:t>
-      </w:r>
-      <w:proofErr w:type="spellStart"/>
-      <w:r>
-        <w:rPr>
-          <w:rFonts w:ascii="Consolas" w:eastAsia="Times New Roman" w:hAnsi="Consolas" w:cs="Times New Roman"/>
-          <w:color w:val="D4D4D4"/>
-          <w:sz w:val="21"/>
-          <w:szCs w:val="21"/>
-          <w:lang w:eastAsia="en-GB"/>
-        </w:rPr>
-        <w:t>user_id_group_pairs</w:t>
-      </w:r>
-      <w:proofErr w:type="spellEnd"/>
-      <w:r>
-        <w:rPr>
-          <w:rFonts w:ascii="Consolas" w:eastAsia="Times New Roman" w:hAnsi="Consolas" w:cs="Times New Roman"/>
-          <w:color w:val="D4D4D4"/>
-          <w:sz w:val="21"/>
-          <w:szCs w:val="21"/>
-          <w:lang w:eastAsia="en-GB"/>
-        </w:rPr>
-        <w:t>": []}], "</w:t>
-      </w:r>
-      <w:proofErr w:type="spellStart"/>
-      <w:r>
-        <w:rPr>
-          <w:rFonts w:ascii="Consolas" w:eastAsia="Times New Roman" w:hAnsi="Consolas" w:cs="Times New Roman"/>
-          <w:color w:val="D4D4D4"/>
-          <w:sz w:val="21"/>
-          <w:szCs w:val="21"/>
-          <w:lang w:eastAsia="en-GB"/>
-        </w:rPr>
-        <w:t>ip_permissions_egress</w:t>
-      </w:r>
-      <w:proofErr w:type="spellEnd"/>
-      <w:r>
-        <w:rPr>
-          <w:rFonts w:ascii="Consolas" w:eastAsia="Times New Roman" w:hAnsi="Consolas" w:cs="Times New Roman"/>
-          <w:color w:val="D4D4D4"/>
-          <w:sz w:val="21"/>
-          <w:szCs w:val="21"/>
-          <w:lang w:eastAsia="en-GB"/>
-        </w:rPr>
-        <w:t>": [{"</w:t>
-      </w:r>
-      <w:proofErr w:type="spellStart"/>
-      <w:r>
-        <w:rPr>
-          <w:rFonts w:ascii="Consolas" w:eastAsia="Times New Roman" w:hAnsi="Consolas" w:cs="Times New Roman"/>
-          <w:color w:val="D4D4D4"/>
-          <w:sz w:val="21"/>
-          <w:szCs w:val="21"/>
-          <w:lang w:eastAsia="en-GB"/>
-        </w:rPr>
-        <w:t>ip_protocol</w:t>
-      </w:r>
-      <w:proofErr w:type="spellEnd"/>
-      <w:r>
-        <w:rPr>
-          <w:rFonts w:ascii="Consolas" w:eastAsia="Times New Roman" w:hAnsi="Consolas" w:cs="Times New Roman"/>
-          <w:color w:val="D4D4D4"/>
-          <w:sz w:val="21"/>
-          <w:szCs w:val="21"/>
-          <w:lang w:eastAsia="en-GB"/>
-        </w:rPr>
-        <w:t>": "-1", "</w:t>
-      </w:r>
-      <w:proofErr w:type="spellStart"/>
-      <w:r>
-        <w:rPr>
-          <w:rFonts w:ascii="Consolas" w:eastAsia="Times New Roman" w:hAnsi="Consolas" w:cs="Times New Roman"/>
-          <w:color w:val="D4D4D4"/>
-          <w:sz w:val="21"/>
-          <w:szCs w:val="21"/>
-          <w:lang w:eastAsia="en-GB"/>
-        </w:rPr>
-        <w:t>ip_ranges</w:t>
-      </w:r>
-      <w:proofErr w:type="spellEnd"/>
-      <w:r>
-        <w:rPr>
-          <w:rFonts w:ascii="Consolas" w:eastAsia="Times New Roman" w:hAnsi="Consolas" w:cs="Times New Roman"/>
-          <w:color w:val="D4D4D4"/>
-          <w:sz w:val="21"/>
-          <w:szCs w:val="21"/>
-          <w:lang w:eastAsia="en-GB"/>
-        </w:rPr>
-        <w:t>": [{"</w:t>
-      </w:r>
-      <w:proofErr w:type="spellStart"/>
-      <w:r>
-        <w:rPr>
-          <w:rFonts w:ascii="Consolas" w:eastAsia="Times New Roman" w:hAnsi="Consolas" w:cs="Times New Roman"/>
-          <w:color w:val="D4D4D4"/>
-          <w:sz w:val="21"/>
-          <w:szCs w:val="21"/>
-          <w:lang w:eastAsia="en-GB"/>
-        </w:rPr>
-        <w:t>cidr_ip</w:t>
-      </w:r>
-      <w:proofErr w:type="spellEnd"/>
-      <w:r>
-        <w:rPr>
-          <w:rFonts w:ascii="Consolas" w:eastAsia="Times New Roman" w:hAnsi="Consolas" w:cs="Times New Roman"/>
-          <w:color w:val="D4D4D4"/>
-          <w:sz w:val="21"/>
-          <w:szCs w:val="21"/>
-          <w:lang w:eastAsia="en-GB"/>
-        </w:rPr>
-        <w:t>": "0.0.0.0/0", "description": "all"}], "ipv6_ranges": [], "</w:t>
-      </w:r>
-      <w:proofErr w:type="spellStart"/>
-      <w:r>
-        <w:rPr>
-          <w:rFonts w:ascii="Consolas" w:eastAsia="Times New Roman" w:hAnsi="Consolas" w:cs="Times New Roman"/>
-          <w:color w:val="D4D4D4"/>
-          <w:sz w:val="21"/>
-          <w:szCs w:val="21"/>
-          <w:lang w:eastAsia="en-GB"/>
-        </w:rPr>
-        <w:t>prefix_list_ids</w:t>
-      </w:r>
-      <w:proofErr w:type="spellEnd"/>
-      <w:r>
-        <w:rPr>
-          <w:rFonts w:ascii="Consolas" w:eastAsia="Times New Roman" w:hAnsi="Consolas" w:cs="Times New Roman"/>
-          <w:color w:val="D4D4D4"/>
-          <w:sz w:val="21"/>
-          <w:szCs w:val="21"/>
-          <w:lang w:eastAsia="en-GB"/>
-        </w:rPr>
-        <w:t>": [], "</w:t>
-      </w:r>
-      <w:proofErr w:type="spellStart"/>
-      <w:r>
-        <w:rPr>
-          <w:rFonts w:ascii="Consolas" w:eastAsia="Times New Roman" w:hAnsi="Consolas" w:cs="Times New Roman"/>
-          <w:color w:val="D4D4D4"/>
-          <w:sz w:val="21"/>
-          <w:szCs w:val="21"/>
-          <w:lang w:eastAsia="en-GB"/>
-        </w:rPr>
-        <w:t>user_id_group_pairs</w:t>
-      </w:r>
-      <w:proofErr w:type="spellEnd"/>
-      <w:r>
-        <w:rPr>
-          <w:rFonts w:ascii="Consolas" w:eastAsia="Times New Roman" w:hAnsi="Consolas" w:cs="Times New Roman"/>
-          <w:color w:val="D4D4D4"/>
-          <w:sz w:val="21"/>
-          <w:szCs w:val="21"/>
-          <w:lang w:eastAsia="en-GB"/>
-        </w:rPr>
-        <w:t>": []}], "</w:t>
-      </w:r>
-      <w:proofErr w:type="spellStart"/>
-      <w:r>
-        <w:rPr>
-          <w:rFonts w:ascii="Consolas" w:eastAsia="Times New Roman" w:hAnsi="Consolas" w:cs="Times New Roman"/>
-          <w:color w:val="D4D4D4"/>
-          <w:sz w:val="21"/>
-          <w:szCs w:val="21"/>
-          <w:lang w:eastAsia="en-GB"/>
-        </w:rPr>
-        <w:t>owner_id</w:t>
-      </w:r>
-      <w:proofErr w:type="spellEnd"/>
-      <w:r>
-        <w:rPr>
-          <w:rFonts w:ascii="Consolas" w:eastAsia="Times New Roman" w:hAnsi="Consolas" w:cs="Times New Roman"/>
-          <w:color w:val="D4D4D4"/>
-          <w:sz w:val="21"/>
-          <w:szCs w:val="21"/>
-          <w:lang w:eastAsia="en-GB"/>
-        </w:rPr>
-        <w:t>": "369574464406", "tags": {}, "</w:t>
-      </w:r>
-      <w:proofErr w:type="spellStart"/>
-      <w:r>
-        <w:rPr>
-          <w:rFonts w:ascii="Consolas" w:eastAsia="Times New Roman" w:hAnsi="Consolas" w:cs="Times New Roman"/>
-          <w:color w:val="D4D4D4"/>
-          <w:sz w:val="21"/>
-          <w:szCs w:val="21"/>
-          <w:lang w:eastAsia="en-GB"/>
-        </w:rPr>
-        <w:t>vpc_id</w:t>
-      </w:r>
-      <w:proofErr w:type="spellEnd"/>
-      <w:r>
-        <w:rPr>
-          <w:rFonts w:ascii="Consolas" w:eastAsia="Times New Roman" w:hAnsi="Consolas" w:cs="Times New Roman"/>
-          <w:color w:val="D4D4D4"/>
-          <w:sz w:val="21"/>
-          <w:szCs w:val="21"/>
-          <w:lang w:eastAsia="en-GB"/>
-        </w:rPr>
-        <w:t>": "vpc-4bd1e123"}</w:t>
+        <w:t>ok: [localhost] =&gt; {"ansible_facts": {"discovered_interpreter_python": "/usr/bin/python3"}, "changed": false, "description": "Security group for SSH connection to EC2 instances", "group_id": "sg-09e6cfb3c46e3a18e", "group_name": "ansible_ssh_sg", "ip_permissions": [{"from_port": 22, "ip_protocol": "tcp", "ip_ranges": [{"cidr_ip": "0.0.0.0/0", "description": "ssh"}], "ipv6_ranges": [], "prefix_list_ids": [], "to_port": 22, "user_id_group_pairs": []}], "ip_permissions_egress": [{"ip_protocol": "-1", "ip_ranges": [{"cidr_ip": "0.0.0.0/0", "description": "all"}], "ipv6_ranges": [], "prefix_list_ids": [], "user_id_group_pairs": []}], "owner_id": "369574464406", "tags": {}, "vpc_id": "vpc-4bd1e123"}</w:t>
       </w:r>
     </w:p>
     <w:p>
@@ -3360,381 +2498,7 @@
           <w:szCs w:val="21"/>
           <w:lang w:eastAsia="en-GB"/>
         </w:rPr>
-        <w:t>changed: [localhost] =&gt; {"changed": true, "</w:t>
-      </w:r>
-      <w:proofErr w:type="spellStart"/>
-      <w:r>
-        <w:rPr>
-          <w:rFonts w:ascii="Consolas" w:eastAsia="Times New Roman" w:hAnsi="Consolas" w:cs="Times New Roman"/>
-          <w:color w:val="D4D4D4"/>
-          <w:sz w:val="21"/>
-          <w:szCs w:val="21"/>
-          <w:lang w:eastAsia="en-GB"/>
-        </w:rPr>
-        <w:t>instance_ids</w:t>
-      </w:r>
-      <w:proofErr w:type="spellEnd"/>
-      <w:r>
-        <w:rPr>
-          <w:rFonts w:ascii="Consolas" w:eastAsia="Times New Roman" w:hAnsi="Consolas" w:cs="Times New Roman"/>
-          <w:color w:val="D4D4D4"/>
-          <w:sz w:val="21"/>
-          <w:szCs w:val="21"/>
-          <w:lang w:eastAsia="en-GB"/>
-        </w:rPr>
-        <w:t>": ["i-08ce975c49395a9cb"], "instances": [{"</w:t>
-      </w:r>
-      <w:proofErr w:type="spellStart"/>
-      <w:r>
-        <w:rPr>
-          <w:rFonts w:ascii="Consolas" w:eastAsia="Times New Roman" w:hAnsi="Consolas" w:cs="Times New Roman"/>
-          <w:color w:val="D4D4D4"/>
-          <w:sz w:val="21"/>
-          <w:szCs w:val="21"/>
-          <w:lang w:eastAsia="en-GB"/>
-        </w:rPr>
-        <w:t>ami_launch_index</w:t>
-      </w:r>
-      <w:proofErr w:type="spellEnd"/>
-      <w:r>
-        <w:rPr>
-          <w:rFonts w:ascii="Consolas" w:eastAsia="Times New Roman" w:hAnsi="Consolas" w:cs="Times New Roman"/>
-          <w:color w:val="D4D4D4"/>
-          <w:sz w:val="21"/>
-          <w:szCs w:val="21"/>
-          <w:lang w:eastAsia="en-GB"/>
-        </w:rPr>
-        <w:t>": "0", "architecture": "x86_64", "</w:t>
-      </w:r>
-      <w:proofErr w:type="spellStart"/>
-      <w:r>
-        <w:rPr>
-          <w:rFonts w:ascii="Consolas" w:eastAsia="Times New Roman" w:hAnsi="Consolas" w:cs="Times New Roman"/>
-          <w:color w:val="D4D4D4"/>
-          <w:sz w:val="21"/>
-          <w:szCs w:val="21"/>
-          <w:lang w:eastAsia="en-GB"/>
-        </w:rPr>
-        <w:t>block_device_mapping</w:t>
-      </w:r>
-      <w:proofErr w:type="spellEnd"/>
-      <w:r>
-        <w:rPr>
-          <w:rFonts w:ascii="Consolas" w:eastAsia="Times New Roman" w:hAnsi="Consolas" w:cs="Times New Roman"/>
-          <w:color w:val="D4D4D4"/>
-          <w:sz w:val="21"/>
-          <w:szCs w:val="21"/>
-          <w:lang w:eastAsia="en-GB"/>
-        </w:rPr>
-        <w:t>": {"/dev/</w:t>
-      </w:r>
-      <w:proofErr w:type="spellStart"/>
-      <w:r>
-        <w:rPr>
-          <w:rFonts w:ascii="Consolas" w:eastAsia="Times New Roman" w:hAnsi="Consolas" w:cs="Times New Roman"/>
-          <w:color w:val="D4D4D4"/>
-          <w:sz w:val="21"/>
-          <w:szCs w:val="21"/>
-          <w:lang w:eastAsia="en-GB"/>
-        </w:rPr>
-        <w:t>xvda</w:t>
-      </w:r>
-      <w:proofErr w:type="spellEnd"/>
-      <w:r>
-        <w:rPr>
-          <w:rFonts w:ascii="Consolas" w:eastAsia="Times New Roman" w:hAnsi="Consolas" w:cs="Times New Roman"/>
-          <w:color w:val="D4D4D4"/>
-          <w:sz w:val="21"/>
-          <w:szCs w:val="21"/>
-          <w:lang w:eastAsia="en-GB"/>
-        </w:rPr>
-        <w:t>": {"</w:t>
-      </w:r>
-      <w:proofErr w:type="spellStart"/>
-      <w:r>
-        <w:rPr>
-          <w:rFonts w:ascii="Consolas" w:eastAsia="Times New Roman" w:hAnsi="Consolas" w:cs="Times New Roman"/>
-          <w:color w:val="D4D4D4"/>
-          <w:sz w:val="21"/>
-          <w:szCs w:val="21"/>
-          <w:lang w:eastAsia="en-GB"/>
-        </w:rPr>
-        <w:t>delete_on_termination</w:t>
-      </w:r>
-      <w:proofErr w:type="spellEnd"/>
-      <w:r>
-        <w:rPr>
-          <w:rFonts w:ascii="Consolas" w:eastAsia="Times New Roman" w:hAnsi="Consolas" w:cs="Times New Roman"/>
-          <w:color w:val="D4D4D4"/>
-          <w:sz w:val="21"/>
-          <w:szCs w:val="21"/>
-          <w:lang w:eastAsia="en-GB"/>
-        </w:rPr>
-        <w:t>": true, "status": "attached", "</w:t>
-      </w:r>
-      <w:proofErr w:type="spellStart"/>
-      <w:r>
-        <w:rPr>
-          <w:rFonts w:ascii="Consolas" w:eastAsia="Times New Roman" w:hAnsi="Consolas" w:cs="Times New Roman"/>
-          <w:color w:val="D4D4D4"/>
-          <w:sz w:val="21"/>
-          <w:szCs w:val="21"/>
-          <w:lang w:eastAsia="en-GB"/>
-        </w:rPr>
-        <w:t>volume_id</w:t>
-      </w:r>
-      <w:proofErr w:type="spellEnd"/>
-      <w:r>
-        <w:rPr>
-          <w:rFonts w:ascii="Consolas" w:eastAsia="Times New Roman" w:hAnsi="Consolas" w:cs="Times New Roman"/>
-          <w:color w:val="D4D4D4"/>
-          <w:sz w:val="21"/>
-          <w:szCs w:val="21"/>
-          <w:lang w:eastAsia="en-GB"/>
-        </w:rPr>
-        <w:t>": "vol-04358cf537947694d"}}, "</w:t>
-      </w:r>
-      <w:proofErr w:type="spellStart"/>
-      <w:r>
-        <w:rPr>
-          <w:rFonts w:ascii="Consolas" w:eastAsia="Times New Roman" w:hAnsi="Consolas" w:cs="Times New Roman"/>
-          <w:color w:val="D4D4D4"/>
-          <w:sz w:val="21"/>
-          <w:szCs w:val="21"/>
-          <w:lang w:eastAsia="en-GB"/>
-        </w:rPr>
-        <w:t>dns_name</w:t>
-      </w:r>
-      <w:proofErr w:type="spellEnd"/>
-      <w:r>
-        <w:rPr>
-          <w:rFonts w:ascii="Consolas" w:eastAsia="Times New Roman" w:hAnsi="Consolas" w:cs="Times New Roman"/>
-          <w:color w:val="D4D4D4"/>
-          <w:sz w:val="21"/>
-          <w:szCs w:val="21"/>
-          <w:lang w:eastAsia="en-GB"/>
-        </w:rPr>
-        <w:t>": "ec2-13-40-180-209.eu-west-2.compute.amazonaws.com", "</w:t>
-      </w:r>
-      <w:proofErr w:type="spellStart"/>
-      <w:r>
-        <w:rPr>
-          <w:rFonts w:ascii="Consolas" w:eastAsia="Times New Roman" w:hAnsi="Consolas" w:cs="Times New Roman"/>
-          <w:color w:val="D4D4D4"/>
-          <w:sz w:val="21"/>
-          <w:szCs w:val="21"/>
-          <w:lang w:eastAsia="en-GB"/>
-        </w:rPr>
-        <w:t>ebs_optimized</w:t>
-      </w:r>
-      <w:proofErr w:type="spellEnd"/>
-      <w:r>
-        <w:rPr>
-          <w:rFonts w:ascii="Consolas" w:eastAsia="Times New Roman" w:hAnsi="Consolas" w:cs="Times New Roman"/>
-          <w:color w:val="D4D4D4"/>
-          <w:sz w:val="21"/>
-          <w:szCs w:val="21"/>
-          <w:lang w:eastAsia="en-GB"/>
-        </w:rPr>
-        <w:t>": false, "groups": {"sg-09e6cfb3c46e3a18e": "</w:t>
-      </w:r>
-      <w:proofErr w:type="spellStart"/>
-      <w:r>
-        <w:rPr>
-          <w:rFonts w:ascii="Consolas" w:eastAsia="Times New Roman" w:hAnsi="Consolas" w:cs="Times New Roman"/>
-          <w:color w:val="D4D4D4"/>
-          <w:sz w:val="21"/>
-          <w:szCs w:val="21"/>
-          <w:lang w:eastAsia="en-GB"/>
-        </w:rPr>
-        <w:t>ansible_ssh_sg</w:t>
-      </w:r>
-      <w:proofErr w:type="spellEnd"/>
-      <w:r>
-        <w:rPr>
-          <w:rFonts w:ascii="Consolas" w:eastAsia="Times New Roman" w:hAnsi="Consolas" w:cs="Times New Roman"/>
-          <w:color w:val="D4D4D4"/>
-          <w:sz w:val="21"/>
-          <w:szCs w:val="21"/>
-          <w:lang w:eastAsia="en-GB"/>
-        </w:rPr>
-        <w:t>"}, "hypervisor": "xen", "id": "i-08ce975c49395a9cb", "</w:t>
-      </w:r>
-      <w:proofErr w:type="spellStart"/>
-      <w:r>
-        <w:rPr>
-          <w:rFonts w:ascii="Consolas" w:eastAsia="Times New Roman" w:hAnsi="Consolas" w:cs="Times New Roman"/>
-          <w:color w:val="D4D4D4"/>
-          <w:sz w:val="21"/>
-          <w:szCs w:val="21"/>
-          <w:lang w:eastAsia="en-GB"/>
-        </w:rPr>
-        <w:t>image_id</w:t>
-      </w:r>
-      <w:proofErr w:type="spellEnd"/>
-      <w:r>
-        <w:rPr>
-          <w:rFonts w:ascii="Consolas" w:eastAsia="Times New Roman" w:hAnsi="Consolas" w:cs="Times New Roman"/>
-          <w:color w:val="D4D4D4"/>
-          <w:sz w:val="21"/>
-          <w:szCs w:val="21"/>
-          <w:lang w:eastAsia="en-GB"/>
-        </w:rPr>
-        <w:t>": "ami-060c4f2d72966500a", "</w:t>
-      </w:r>
-      <w:proofErr w:type="spellStart"/>
-      <w:r>
-        <w:rPr>
-          <w:rFonts w:ascii="Consolas" w:eastAsia="Times New Roman" w:hAnsi="Consolas" w:cs="Times New Roman"/>
-          <w:color w:val="D4D4D4"/>
-          <w:sz w:val="21"/>
-          <w:szCs w:val="21"/>
-          <w:lang w:eastAsia="en-GB"/>
-        </w:rPr>
-        <w:t>instance_type</w:t>
-      </w:r>
-      <w:proofErr w:type="spellEnd"/>
-      <w:r>
-        <w:rPr>
-          <w:rFonts w:ascii="Consolas" w:eastAsia="Times New Roman" w:hAnsi="Consolas" w:cs="Times New Roman"/>
-          <w:color w:val="D4D4D4"/>
-          <w:sz w:val="21"/>
-          <w:szCs w:val="21"/>
-          <w:lang w:eastAsia="en-GB"/>
-        </w:rPr>
-        <w:t>": "t2.micro", "kernel": null, "</w:t>
-      </w:r>
-      <w:proofErr w:type="spellStart"/>
-      <w:r>
-        <w:rPr>
-          <w:rFonts w:ascii="Consolas" w:eastAsia="Times New Roman" w:hAnsi="Consolas" w:cs="Times New Roman"/>
-          <w:color w:val="D4D4D4"/>
-          <w:sz w:val="21"/>
-          <w:szCs w:val="21"/>
-          <w:lang w:eastAsia="en-GB"/>
-        </w:rPr>
-        <w:t>key_name</w:t>
-      </w:r>
-      <w:proofErr w:type="spellEnd"/>
-      <w:r>
-        <w:rPr>
-          <w:rFonts w:ascii="Consolas" w:eastAsia="Times New Roman" w:hAnsi="Consolas" w:cs="Times New Roman"/>
-          <w:color w:val="D4D4D4"/>
-          <w:sz w:val="21"/>
-          <w:szCs w:val="21"/>
-          <w:lang w:eastAsia="en-GB"/>
-        </w:rPr>
-        <w:t>": "</w:t>
-      </w:r>
-      <w:proofErr w:type="spellStart"/>
-      <w:r>
-        <w:rPr>
-          <w:rFonts w:ascii="Consolas" w:eastAsia="Times New Roman" w:hAnsi="Consolas" w:cs="Times New Roman"/>
-          <w:color w:val="D4D4D4"/>
-          <w:sz w:val="21"/>
-          <w:szCs w:val="21"/>
-          <w:lang w:eastAsia="en-GB"/>
-        </w:rPr>
-        <w:t>LinuxAnsible</w:t>
-      </w:r>
-      <w:proofErr w:type="spellEnd"/>
-      <w:r>
-        <w:rPr>
-          <w:rFonts w:ascii="Consolas" w:eastAsia="Times New Roman" w:hAnsi="Consolas" w:cs="Times New Roman"/>
-          <w:color w:val="D4D4D4"/>
-          <w:sz w:val="21"/>
-          <w:szCs w:val="21"/>
-          <w:lang w:eastAsia="en-GB"/>
-        </w:rPr>
-        <w:t>", "</w:t>
-      </w:r>
-      <w:proofErr w:type="spellStart"/>
-      <w:r>
-        <w:rPr>
-          <w:rFonts w:ascii="Consolas" w:eastAsia="Times New Roman" w:hAnsi="Consolas" w:cs="Times New Roman"/>
-          <w:color w:val="D4D4D4"/>
-          <w:sz w:val="21"/>
-          <w:szCs w:val="21"/>
-          <w:lang w:eastAsia="en-GB"/>
-        </w:rPr>
-        <w:t>launch_time</w:t>
-      </w:r>
-      <w:proofErr w:type="spellEnd"/>
-      <w:r>
-        <w:rPr>
-          <w:rFonts w:ascii="Consolas" w:eastAsia="Times New Roman" w:hAnsi="Consolas" w:cs="Times New Roman"/>
-          <w:color w:val="D4D4D4"/>
-          <w:sz w:val="21"/>
-          <w:szCs w:val="21"/>
-          <w:lang w:eastAsia="en-GB"/>
-        </w:rPr>
-        <w:t>": "2022-03-08T13:55:32.000Z", "placement": "eu-west-2b", "</w:t>
-      </w:r>
-      <w:proofErr w:type="spellStart"/>
-      <w:r>
-        <w:rPr>
-          <w:rFonts w:ascii="Consolas" w:eastAsia="Times New Roman" w:hAnsi="Consolas" w:cs="Times New Roman"/>
-          <w:color w:val="D4D4D4"/>
-          <w:sz w:val="21"/>
-          <w:szCs w:val="21"/>
-          <w:lang w:eastAsia="en-GB"/>
-        </w:rPr>
-        <w:t>private_dns_name</w:t>
-      </w:r>
-      <w:proofErr w:type="spellEnd"/>
-      <w:r>
-        <w:rPr>
-          <w:rFonts w:ascii="Consolas" w:eastAsia="Times New Roman" w:hAnsi="Consolas" w:cs="Times New Roman"/>
-          <w:color w:val="D4D4D4"/>
-          <w:sz w:val="21"/>
-          <w:szCs w:val="21"/>
-          <w:lang w:eastAsia="en-GB"/>
-        </w:rPr>
-        <w:t>": "ip-172-31-37-20.eu-west-2.compute.internal", "</w:t>
-      </w:r>
-      <w:proofErr w:type="spellStart"/>
-      <w:r>
-        <w:rPr>
-          <w:rFonts w:ascii="Consolas" w:eastAsia="Times New Roman" w:hAnsi="Consolas" w:cs="Times New Roman"/>
-          <w:color w:val="D4D4D4"/>
-          <w:sz w:val="21"/>
-          <w:szCs w:val="21"/>
-          <w:lang w:eastAsia="en-GB"/>
-        </w:rPr>
-        <w:t>private_ip</w:t>
-      </w:r>
-      <w:proofErr w:type="spellEnd"/>
-      <w:r>
-        <w:rPr>
-          <w:rFonts w:ascii="Consolas" w:eastAsia="Times New Roman" w:hAnsi="Consolas" w:cs="Times New Roman"/>
-          <w:color w:val="D4D4D4"/>
-          <w:sz w:val="21"/>
-          <w:szCs w:val="21"/>
-          <w:lang w:eastAsia="en-GB"/>
-        </w:rPr>
-        <w:t>": "172.31.37.20", "</w:t>
-      </w:r>
-      <w:proofErr w:type="spellStart"/>
-      <w:r>
-        <w:rPr>
-          <w:rFonts w:ascii="Consolas" w:eastAsia="Times New Roman" w:hAnsi="Consolas" w:cs="Times New Roman"/>
-          <w:color w:val="D4D4D4"/>
-          <w:sz w:val="21"/>
-          <w:szCs w:val="21"/>
-          <w:lang w:eastAsia="en-GB"/>
-        </w:rPr>
-        <w:t>public_dns_name</w:t>
-      </w:r>
-      <w:proofErr w:type="spellEnd"/>
-      <w:r>
-        <w:rPr>
-          <w:rFonts w:ascii="Consolas" w:eastAsia="Times New Roman" w:hAnsi="Consolas" w:cs="Times New Roman"/>
-          <w:color w:val="D4D4D4"/>
-          <w:sz w:val="21"/>
-          <w:szCs w:val="21"/>
-          <w:lang w:eastAsia="en-GB"/>
-        </w:rPr>
-        <w:t>": "</w:t>
+        <w:t>changed: [localhost] =&gt; {"changed": true, "instance_ids": ["i-08ce975c49395a9cb"], "instances": [{"ami_launch_index": "0", "architecture": "x86_64", "block_device_mapping": {"/dev/xvda": {"delete_on_termination": true, "status": "attached", "volume_id": "vol-04358cf537947694d"}}, "dns_name": "ec2-13-40-180-209.eu-west-2.compute.amazonaws.com", "ebs_optimized": false, "groups": {"sg-09e6cfb3c46e3a18e": "ansible_ssh_sg"}, "hypervisor": "xen", "id": "i-08ce975c49395a9cb", "image_id": "ami-060c4f2d72966500a", "instance_type": "t2.micro", "kernel": null, "key_name": "LinuxAnsible", "launch_time": "2022-03-08T13:55:32.000Z", "placement": "eu-west-2b", "private_dns_name": "ip-172-31-37-20.eu-west-2.compute.internal", "private_ip": "172.31.37.20", "public_dns_name": "</w:t>
       </w:r>
       <w:r>
         <w:rPr>
@@ -3755,227 +2519,7 @@
           <w:szCs w:val="21"/>
           <w:lang w:eastAsia="en-GB"/>
         </w:rPr>
-        <w:t>", "</w:t>
-      </w:r>
-      <w:proofErr w:type="spellStart"/>
-      <w:r>
-        <w:rPr>
-          <w:rFonts w:ascii="Consolas" w:eastAsia="Times New Roman" w:hAnsi="Consolas" w:cs="Times New Roman"/>
-          <w:color w:val="D4D4D4"/>
-          <w:sz w:val="21"/>
-          <w:szCs w:val="21"/>
-          <w:lang w:eastAsia="en-GB"/>
-        </w:rPr>
-        <w:t>public_ip</w:t>
-      </w:r>
-      <w:proofErr w:type="spellEnd"/>
-      <w:r>
-        <w:rPr>
-          <w:rFonts w:ascii="Consolas" w:eastAsia="Times New Roman" w:hAnsi="Consolas" w:cs="Times New Roman"/>
-          <w:color w:val="D4D4D4"/>
-          <w:sz w:val="21"/>
-          <w:szCs w:val="21"/>
-          <w:lang w:eastAsia="en-GB"/>
-        </w:rPr>
-        <w:t>": "13.40.180.209", "</w:t>
-      </w:r>
-      <w:proofErr w:type="spellStart"/>
-      <w:r>
-        <w:rPr>
-          <w:rFonts w:ascii="Consolas" w:eastAsia="Times New Roman" w:hAnsi="Consolas" w:cs="Times New Roman"/>
-          <w:color w:val="D4D4D4"/>
-          <w:sz w:val="21"/>
-          <w:szCs w:val="21"/>
-          <w:lang w:eastAsia="en-GB"/>
-        </w:rPr>
-        <w:t>ramdisk</w:t>
-      </w:r>
-      <w:proofErr w:type="spellEnd"/>
-      <w:r>
-        <w:rPr>
-          <w:rFonts w:ascii="Consolas" w:eastAsia="Times New Roman" w:hAnsi="Consolas" w:cs="Times New Roman"/>
-          <w:color w:val="D4D4D4"/>
-          <w:sz w:val="21"/>
-          <w:szCs w:val="21"/>
-          <w:lang w:eastAsia="en-GB"/>
-        </w:rPr>
-        <w:t>": null, "region": "eu-west-2", "</w:t>
-      </w:r>
-      <w:proofErr w:type="spellStart"/>
-      <w:r>
-        <w:rPr>
-          <w:rFonts w:ascii="Consolas" w:eastAsia="Times New Roman" w:hAnsi="Consolas" w:cs="Times New Roman"/>
-          <w:color w:val="D4D4D4"/>
-          <w:sz w:val="21"/>
-          <w:szCs w:val="21"/>
-          <w:lang w:eastAsia="en-GB"/>
-        </w:rPr>
-        <w:t>root_device_name</w:t>
-      </w:r>
-      <w:proofErr w:type="spellEnd"/>
-      <w:r>
-        <w:rPr>
-          <w:rFonts w:ascii="Consolas" w:eastAsia="Times New Roman" w:hAnsi="Consolas" w:cs="Times New Roman"/>
-          <w:color w:val="D4D4D4"/>
-          <w:sz w:val="21"/>
-          <w:szCs w:val="21"/>
-          <w:lang w:eastAsia="en-GB"/>
-        </w:rPr>
-        <w:t>": "/dev/</w:t>
-      </w:r>
-      <w:proofErr w:type="spellStart"/>
-      <w:r>
-        <w:rPr>
-          <w:rFonts w:ascii="Consolas" w:eastAsia="Times New Roman" w:hAnsi="Consolas" w:cs="Times New Roman"/>
-          <w:color w:val="D4D4D4"/>
-          <w:sz w:val="21"/>
-          <w:szCs w:val="21"/>
-          <w:lang w:eastAsia="en-GB"/>
-        </w:rPr>
-        <w:t>xvda</w:t>
-      </w:r>
-      <w:proofErr w:type="spellEnd"/>
-      <w:r>
-        <w:rPr>
-          <w:rFonts w:ascii="Consolas" w:eastAsia="Times New Roman" w:hAnsi="Consolas" w:cs="Times New Roman"/>
-          <w:color w:val="D4D4D4"/>
-          <w:sz w:val="21"/>
-          <w:szCs w:val="21"/>
-          <w:lang w:eastAsia="en-GB"/>
-        </w:rPr>
-        <w:t>", "</w:t>
-      </w:r>
-      <w:proofErr w:type="spellStart"/>
-      <w:r>
-        <w:rPr>
-          <w:rFonts w:ascii="Consolas" w:eastAsia="Times New Roman" w:hAnsi="Consolas" w:cs="Times New Roman"/>
-          <w:color w:val="D4D4D4"/>
-          <w:sz w:val="21"/>
-          <w:szCs w:val="21"/>
-          <w:lang w:eastAsia="en-GB"/>
-        </w:rPr>
-        <w:t>root_device_type</w:t>
-      </w:r>
-      <w:proofErr w:type="spellEnd"/>
-      <w:r>
-        <w:rPr>
-          <w:rFonts w:ascii="Consolas" w:eastAsia="Times New Roman" w:hAnsi="Consolas" w:cs="Times New Roman"/>
-          <w:color w:val="D4D4D4"/>
-          <w:sz w:val="21"/>
-          <w:szCs w:val="21"/>
-          <w:lang w:eastAsia="en-GB"/>
-        </w:rPr>
-        <w:t>": "</w:t>
-      </w:r>
-      <w:proofErr w:type="spellStart"/>
-      <w:r>
-        <w:rPr>
-          <w:rFonts w:ascii="Consolas" w:eastAsia="Times New Roman" w:hAnsi="Consolas" w:cs="Times New Roman"/>
-          <w:color w:val="D4D4D4"/>
-          <w:sz w:val="21"/>
-          <w:szCs w:val="21"/>
-          <w:lang w:eastAsia="en-GB"/>
-        </w:rPr>
-        <w:t>ebs</w:t>
-      </w:r>
-      <w:proofErr w:type="spellEnd"/>
-      <w:r>
-        <w:rPr>
-          <w:rFonts w:ascii="Consolas" w:eastAsia="Times New Roman" w:hAnsi="Consolas" w:cs="Times New Roman"/>
-          <w:color w:val="D4D4D4"/>
-          <w:sz w:val="21"/>
-          <w:szCs w:val="21"/>
-          <w:lang w:eastAsia="en-GB"/>
-        </w:rPr>
-        <w:t>", "state": "running", "</w:t>
-      </w:r>
-      <w:proofErr w:type="spellStart"/>
-      <w:r>
-        <w:rPr>
-          <w:rFonts w:ascii="Consolas" w:eastAsia="Times New Roman" w:hAnsi="Consolas" w:cs="Times New Roman"/>
-          <w:color w:val="D4D4D4"/>
-          <w:sz w:val="21"/>
-          <w:szCs w:val="21"/>
-          <w:lang w:eastAsia="en-GB"/>
-        </w:rPr>
-        <w:t>state_code</w:t>
-      </w:r>
-      <w:proofErr w:type="spellEnd"/>
-      <w:r>
-        <w:rPr>
-          <w:rFonts w:ascii="Consolas" w:eastAsia="Times New Roman" w:hAnsi="Consolas" w:cs="Times New Roman"/>
-          <w:color w:val="D4D4D4"/>
-          <w:sz w:val="21"/>
-          <w:szCs w:val="21"/>
-          <w:lang w:eastAsia="en-GB"/>
-        </w:rPr>
-        <w:t>": 16, "tags": {}, "tenancy": "default", "</w:t>
-      </w:r>
-      <w:proofErr w:type="spellStart"/>
-      <w:r>
-        <w:rPr>
-          <w:rFonts w:ascii="Consolas" w:eastAsia="Times New Roman" w:hAnsi="Consolas" w:cs="Times New Roman"/>
-          <w:color w:val="D4D4D4"/>
-          <w:sz w:val="21"/>
-          <w:szCs w:val="21"/>
-          <w:lang w:eastAsia="en-GB"/>
-        </w:rPr>
-        <w:t>virtualization_type</w:t>
-      </w:r>
-      <w:proofErr w:type="spellEnd"/>
-      <w:r>
-        <w:rPr>
-          <w:rFonts w:ascii="Consolas" w:eastAsia="Times New Roman" w:hAnsi="Consolas" w:cs="Times New Roman"/>
-          <w:color w:val="D4D4D4"/>
-          <w:sz w:val="21"/>
-          <w:szCs w:val="21"/>
-          <w:lang w:eastAsia="en-GB"/>
-        </w:rPr>
-        <w:t>": "</w:t>
-      </w:r>
-      <w:proofErr w:type="spellStart"/>
-      <w:r>
-        <w:rPr>
-          <w:rFonts w:ascii="Consolas" w:eastAsia="Times New Roman" w:hAnsi="Consolas" w:cs="Times New Roman"/>
-          <w:color w:val="D4D4D4"/>
-          <w:sz w:val="21"/>
-          <w:szCs w:val="21"/>
-          <w:lang w:eastAsia="en-GB"/>
-        </w:rPr>
-        <w:t>hvm</w:t>
-      </w:r>
-      <w:proofErr w:type="spellEnd"/>
-      <w:r>
-        <w:rPr>
-          <w:rFonts w:ascii="Consolas" w:eastAsia="Times New Roman" w:hAnsi="Consolas" w:cs="Times New Roman"/>
-          <w:color w:val="D4D4D4"/>
-          <w:sz w:val="21"/>
-          <w:szCs w:val="21"/>
-          <w:lang w:eastAsia="en-GB"/>
-        </w:rPr>
-        <w:t>"}], "</w:t>
-      </w:r>
-      <w:proofErr w:type="spellStart"/>
-      <w:r>
-        <w:rPr>
-          <w:rFonts w:ascii="Consolas" w:eastAsia="Times New Roman" w:hAnsi="Consolas" w:cs="Times New Roman"/>
-          <w:color w:val="D4D4D4"/>
-          <w:sz w:val="21"/>
-          <w:szCs w:val="21"/>
-          <w:lang w:eastAsia="en-GB"/>
-        </w:rPr>
-        <w:t>tagged_instances</w:t>
-      </w:r>
-      <w:proofErr w:type="spellEnd"/>
-      <w:r>
-        <w:rPr>
-          <w:rFonts w:ascii="Consolas" w:eastAsia="Times New Roman" w:hAnsi="Consolas" w:cs="Times New Roman"/>
-          <w:color w:val="D4D4D4"/>
-          <w:sz w:val="21"/>
-          <w:szCs w:val="21"/>
-          <w:lang w:eastAsia="en-GB"/>
-        </w:rPr>
-        <w:t>": []}</w:t>
+        <w:t>", "public_ip": "13.40.180.209", "ramdisk": null, "region": "eu-west-2", "root_device_name": "/dev/xvda", "root_device_type": "ebs", "state": "running", "state_code": 16, "tags": {}, "tenancy": "default", "virtualization_type": "hvm"}], "tagged_instances": []}</w:t>
       </w:r>
     </w:p>
     <w:p>
@@ -4030,29 +2574,7 @@
           <w:szCs w:val="21"/>
           <w:lang w:eastAsia="en-GB"/>
         </w:rPr>
-        <w:t xml:space="preserve">localhost </w:t>
-      </w:r>
-      <w:proofErr w:type="gramStart"/>
-      <w:r>
-        <w:rPr>
-          <w:rFonts w:ascii="Consolas" w:eastAsia="Times New Roman" w:hAnsi="Consolas" w:cs="Times New Roman"/>
-          <w:color w:val="D4D4D4"/>
-          <w:sz w:val="21"/>
-          <w:szCs w:val="21"/>
-          <w:lang w:eastAsia="en-GB"/>
-        </w:rPr>
-        <w:t xml:space="preserve">  :</w:t>
-      </w:r>
-      <w:proofErr w:type="gramEnd"/>
-      <w:r>
-        <w:rPr>
-          <w:rFonts w:ascii="Consolas" w:eastAsia="Times New Roman" w:hAnsi="Consolas" w:cs="Times New Roman"/>
-          <w:color w:val="D4D4D4"/>
-          <w:sz w:val="21"/>
-          <w:szCs w:val="21"/>
-          <w:lang w:eastAsia="en-GB"/>
-        </w:rPr>
-        <w:t xml:space="preserve"> ok=2    changed=1    unreachable=0    failed=0    skipped=0    rescued=0    ignored=0</w:t>
+        <w:t>localhost   : ok=2    changed=1    unreachable=0    failed=0    skipped=0    rescued=0    ignored=0</w:t>
       </w:r>
     </w:p>
     <w:p>
@@ -4091,14 +2613,12 @@
       <w:r>
         <w:t xml:space="preserve">In your output look for the </w:t>
       </w:r>
-      <w:proofErr w:type="spellStart"/>
       <w:r>
         <w:rPr>
           <w:rFonts w:ascii="Consolas" w:hAnsi="Consolas"/>
         </w:rPr>
         <w:t>public_dns_name</w:t>
       </w:r>
-      <w:proofErr w:type="spellEnd"/>
       <w:r>
         <w:t xml:space="preserve"> entry (highlighted in red above). This can be used to SSH into your new EC2 instance (you can also find the DNS name and connection instructions in the EC2 Management Console)</w:t>
       </w:r>
@@ -4127,49 +2647,7 @@
         <w:rPr>
           <w:rFonts w:ascii="Consolas" w:hAnsi="Consolas"/>
         </w:rPr>
-        <w:t xml:space="preserve">$ </w:t>
-      </w:r>
-      <w:proofErr w:type="spellStart"/>
-      <w:r>
-        <w:rPr>
-          <w:rFonts w:ascii="Consolas" w:hAnsi="Consolas"/>
-        </w:rPr>
-        <w:t>ssh</w:t>
-      </w:r>
-      <w:proofErr w:type="spellEnd"/>
-      <w:r>
-        <w:rPr>
-          <w:rFonts w:ascii="Consolas" w:hAnsi="Consolas"/>
-        </w:rPr>
-        <w:t xml:space="preserve"> -</w:t>
-      </w:r>
-      <w:proofErr w:type="spellStart"/>
-      <w:r>
-        <w:rPr>
-          <w:rFonts w:ascii="Consolas" w:hAnsi="Consolas"/>
-        </w:rPr>
-        <w:t>i</w:t>
-      </w:r>
-      <w:proofErr w:type="spellEnd"/>
-      <w:r>
-        <w:rPr>
-          <w:rFonts w:ascii="Consolas" w:hAnsi="Consolas"/>
-        </w:rPr>
-        <w:t xml:space="preserve"> "</w:t>
-      </w:r>
-      <w:proofErr w:type="spellStart"/>
-      <w:r>
-        <w:rPr>
-          <w:rFonts w:ascii="Consolas" w:hAnsi="Consolas"/>
-        </w:rPr>
-        <w:t>LinuxAnsible.pem</w:t>
-      </w:r>
-      <w:proofErr w:type="spellEnd"/>
-      <w:r>
-        <w:rPr>
-          <w:rFonts w:ascii="Consolas" w:hAnsi="Consolas"/>
-        </w:rPr>
-        <w:t>" ec2-user@</w:t>
+        <w:t>$ ssh -i "LinuxAnsible.pem" ec2-user@</w:t>
       </w:r>
       <w:r>
         <w:rPr>
@@ -4275,21 +2753,7 @@
         <w:rPr>
           <w:rFonts w:ascii="Consolas" w:hAnsi="Consolas"/>
         </w:rPr>
-        <w:t xml:space="preserve">       _</w:t>
-      </w:r>
-      <w:proofErr w:type="gramStart"/>
-      <w:r>
-        <w:rPr>
-          <w:rFonts w:ascii="Consolas" w:hAnsi="Consolas"/>
-        </w:rPr>
-        <w:t>|  (</w:t>
-      </w:r>
-      <w:proofErr w:type="gramEnd"/>
-      <w:r>
-        <w:rPr>
-          <w:rFonts w:ascii="Consolas" w:hAnsi="Consolas"/>
-        </w:rPr>
-        <w:t xml:space="preserve">     /   Amazon Linux 2 AMI</w:t>
+        <w:t xml:space="preserve">       _|  (     /   Amazon Linux 2 AMI</w:t>
       </w:r>
     </w:p>
     <w:p>
@@ -4343,21 +2807,7 @@
         <w:rPr>
           <w:rFonts w:ascii="Consolas" w:hAnsi="Consolas"/>
         </w:rPr>
-        <w:t xml:space="preserve">No packages needed for security; 1 </w:t>
-      </w:r>
-      <w:proofErr w:type="gramStart"/>
-      <w:r>
-        <w:rPr>
-          <w:rFonts w:ascii="Consolas" w:hAnsi="Consolas"/>
-        </w:rPr>
-        <w:t>packages</w:t>
-      </w:r>
-      <w:proofErr w:type="gramEnd"/>
-      <w:r>
-        <w:rPr>
-          <w:rFonts w:ascii="Consolas" w:hAnsi="Consolas"/>
-        </w:rPr>
-        <w:t xml:space="preserve"> available</w:t>
+        <w:t>No packages needed for security; 1 packages available</w:t>
       </w:r>
     </w:p>
     <w:p>
@@ -4372,21 +2822,7 @@
         <w:rPr>
           <w:rFonts w:ascii="Consolas" w:hAnsi="Consolas"/>
         </w:rPr>
-        <w:t>Run "</w:t>
-      </w:r>
-      <w:proofErr w:type="spellStart"/>
-      <w:r>
-        <w:rPr>
-          <w:rFonts w:ascii="Consolas" w:hAnsi="Consolas"/>
-        </w:rPr>
-        <w:t>sudo</w:t>
-      </w:r>
-      <w:proofErr w:type="spellEnd"/>
-      <w:r>
-        <w:rPr>
-          <w:rFonts w:ascii="Consolas" w:hAnsi="Consolas"/>
-        </w:rPr>
-        <w:t xml:space="preserve"> yum update" to apply all updates.</w:t>
+        <w:t>Run "sudo yum update" to apply all updates.</w:t>
       </w:r>
     </w:p>
     <w:p>
@@ -4430,7 +2866,13 @@
         </w:numPr>
       </w:pPr>
       <w:r>
-        <w:t>The server we have provisioned is quite limited and only has SSH (command line access), however we can image there being a long line of fully fledged webservers that we now need to configure – this is where Ansible comes into its own!</w:t>
+        <w:t>The server we have provisioned is quite limited and only has SSH (command line access), however we can imag</w:t>
+      </w:r>
+      <w:r>
+        <w:t>in</w:t>
+      </w:r>
+      <w:r>
+        <w:t>e there being a long line of fully fledged webservers that we now need to configure – this is where Ansible comes into its own!</w:t>
       </w:r>
     </w:p>
     <w:p>
@@ -4459,14 +2901,12 @@
       <w:r>
         <w:t xml:space="preserve">called </w:t>
       </w:r>
-      <w:proofErr w:type="spellStart"/>
       <w:r>
         <w:rPr>
           <w:rFonts w:ascii="Consolas" w:hAnsi="Consolas"/>
         </w:rPr>
         <w:t>ansible_hosts</w:t>
       </w:r>
-      <w:proofErr w:type="spellEnd"/>
       <w:r>
         <w:t xml:space="preserve"> </w:t>
       </w:r>
@@ -4506,81 +2946,83 @@
           <w:rFonts w:ascii="Consolas" w:hAnsi="Consolas"/>
           <w:color w:val="FFFFFF" w:themeColor="background1"/>
         </w:rPr>
-        <w:t>[</w:t>
-      </w:r>
-      <w:proofErr w:type="spellStart"/>
-      <w:r>
+        <w:t>[aws]</w:t>
+      </w:r>
+    </w:p>
+    <w:p>
+      <w:pPr>
+        <w:shd w:val="clear" w:color="auto" w:fill="000000" w:themeFill="text1"/>
+        <w:ind w:left="360"/>
         <w:rPr>
           <w:rFonts w:ascii="Consolas" w:hAnsi="Consolas"/>
           <w:color w:val="FFFFFF" w:themeColor="background1"/>
         </w:rPr>
-        <w:t>aws</w:t>
-      </w:r>
-      <w:proofErr w:type="spellEnd"/>
+      </w:pPr>
       <w:r>
         <w:rPr>
           <w:rFonts w:ascii="Consolas" w:hAnsi="Consolas"/>
           <w:color w:val="FFFFFF" w:themeColor="background1"/>
         </w:rPr>
-        <w:t>]</w:t>
-      </w:r>
-    </w:p>
-    <w:p>
-      <w:pPr>
-        <w:shd w:val="clear" w:color="auto" w:fill="000000" w:themeFill="text1"/>
-        <w:ind w:left="360"/>
+        <w:t xml:space="preserve">&lt;YOUR EC2 INSTANCE PUBLIC_DNS_NAME: e.g. </w:t>
+      </w:r>
+      <w:r>
         <w:rPr>
           <w:rFonts w:ascii="Consolas" w:hAnsi="Consolas"/>
           <w:color w:val="FFFFFF" w:themeColor="background1"/>
         </w:rPr>
-      </w:pPr>
+        <w:t>ec2-13-40-180-209.eu-west-2.compute.amazonaws.com</w:t>
+      </w:r>
       <w:r>
         <w:rPr>
           <w:rFonts w:ascii="Consolas" w:hAnsi="Consolas"/>
           <w:color w:val="FFFFFF" w:themeColor="background1"/>
         </w:rPr>
-        <w:t xml:space="preserve">&lt;YOUR EC2 INSTANCE PUBLIC_DNS_NAME: </w:t>
-      </w:r>
-      <w:proofErr w:type="gramStart"/>
-      <w:r>
+        <w:t>&gt;</w:t>
+      </w:r>
+    </w:p>
+    <w:p>
+      <w:pPr>
+        <w:shd w:val="clear" w:color="auto" w:fill="000000" w:themeFill="text1"/>
+        <w:ind w:left="360"/>
         <w:rPr>
           <w:rFonts w:ascii="Consolas" w:hAnsi="Consolas"/>
           <w:color w:val="FFFFFF" w:themeColor="background1"/>
         </w:rPr>
-        <w:t>e.g.</w:t>
-      </w:r>
-      <w:proofErr w:type="gramEnd"/>
-      <w:r>
+      </w:pPr>
+    </w:p>
+    <w:p>
+      <w:pPr>
+        <w:shd w:val="clear" w:color="auto" w:fill="000000" w:themeFill="text1"/>
+        <w:ind w:left="360"/>
         <w:rPr>
           <w:rFonts w:ascii="Consolas" w:hAnsi="Consolas"/>
           <w:color w:val="FFFFFF" w:themeColor="background1"/>
         </w:rPr>
-        <w:t xml:space="preserve"> </w:t>
-      </w:r>
+      </w:pPr>
       <w:r>
         <w:rPr>
           <w:rFonts w:ascii="Consolas" w:hAnsi="Consolas"/>
           <w:color w:val="FFFFFF" w:themeColor="background1"/>
         </w:rPr>
-        <w:t>ec2-13-40-180-209.eu-west-2.compute.amazonaws.com</w:t>
-      </w:r>
-      <w:r>
+        <w:t>[aws:vars]</w:t>
+      </w:r>
+    </w:p>
+    <w:p>
+      <w:pPr>
+        <w:shd w:val="clear" w:color="auto" w:fill="000000" w:themeFill="text1"/>
+        <w:ind w:left="360"/>
         <w:rPr>
           <w:rFonts w:ascii="Consolas" w:hAnsi="Consolas"/>
           <w:color w:val="FFFFFF" w:themeColor="background1"/>
         </w:rPr>
-        <w:t>&gt;</w:t>
-      </w:r>
-    </w:p>
-    <w:p>
-      <w:pPr>
-        <w:shd w:val="clear" w:color="auto" w:fill="000000" w:themeFill="text1"/>
-        <w:ind w:left="360"/>
+      </w:pPr>
+      <w:r>
         <w:rPr>
           <w:rFonts w:ascii="Consolas" w:hAnsi="Consolas"/>
           <w:color w:val="FFFFFF" w:themeColor="background1"/>
         </w:rPr>
-      </w:pPr>
+        <w:t>ansible_user=ec2-user</w:t>
+      </w:r>
     </w:p>
     <w:p>
       <w:pPr>
@@ -4596,87 +3038,8 @@
           <w:rFonts w:ascii="Consolas" w:hAnsi="Consolas"/>
           <w:color w:val="FFFFFF" w:themeColor="background1"/>
         </w:rPr>
-        <w:t>[</w:t>
-      </w:r>
-      <w:proofErr w:type="spellStart"/>
-      <w:proofErr w:type="gramStart"/>
-      <w:r>
-        <w:rPr>
-          <w:rFonts w:ascii="Consolas" w:hAnsi="Consolas"/>
-          <w:color w:val="FFFFFF" w:themeColor="background1"/>
-        </w:rPr>
-        <w:t>aws:vars</w:t>
-      </w:r>
-      <w:proofErr w:type="spellEnd"/>
-      <w:proofErr w:type="gramEnd"/>
-      <w:r>
-        <w:rPr>
-          <w:rFonts w:ascii="Consolas" w:hAnsi="Consolas"/>
-          <w:color w:val="FFFFFF" w:themeColor="background1"/>
-        </w:rPr>
-        <w:t>]</w:t>
-      </w:r>
-    </w:p>
-    <w:p>
-      <w:pPr>
-        <w:shd w:val="clear" w:color="auto" w:fill="000000" w:themeFill="text1"/>
-        <w:ind w:left="360"/>
-        <w:rPr>
-          <w:rFonts w:ascii="Consolas" w:hAnsi="Consolas"/>
-          <w:color w:val="FFFFFF" w:themeColor="background1"/>
-        </w:rPr>
-      </w:pPr>
-      <w:proofErr w:type="spellStart"/>
-      <w:r>
-        <w:rPr>
-          <w:rFonts w:ascii="Consolas" w:hAnsi="Consolas"/>
-          <w:color w:val="FFFFFF" w:themeColor="background1"/>
-        </w:rPr>
-        <w:t>ansible_user</w:t>
-      </w:r>
-      <w:proofErr w:type="spellEnd"/>
-      <w:r>
-        <w:rPr>
-          <w:rFonts w:ascii="Consolas" w:hAnsi="Consolas"/>
-          <w:color w:val="FFFFFF" w:themeColor="background1"/>
-        </w:rPr>
-        <w:t>=ec2-user</w:t>
-      </w:r>
-    </w:p>
-    <w:p>
-      <w:pPr>
-        <w:shd w:val="clear" w:color="auto" w:fill="000000" w:themeFill="text1"/>
-        <w:ind w:left="360"/>
-        <w:rPr>
-          <w:rFonts w:ascii="Consolas" w:hAnsi="Consolas"/>
-          <w:color w:val="FFFFFF" w:themeColor="background1"/>
-        </w:rPr>
-      </w:pPr>
-      <w:proofErr w:type="spellStart"/>
-      <w:r>
-        <w:rPr>
-          <w:rFonts w:ascii="Consolas" w:hAnsi="Consolas"/>
-          <w:color w:val="FFFFFF" w:themeColor="background1"/>
-        </w:rPr>
-        <w:t>ansible_ssh_private_key_file</w:t>
-      </w:r>
-      <w:proofErr w:type="spellEnd"/>
-      <w:r>
-        <w:rPr>
-          <w:rFonts w:ascii="Consolas" w:hAnsi="Consolas"/>
-          <w:color w:val="FFFFFF" w:themeColor="background1"/>
-        </w:rPr>
-        <w:t>=/home/ansible/</w:t>
-      </w:r>
-      <w:proofErr w:type="spellStart"/>
-      <w:r>
-        <w:rPr>
-          <w:rFonts w:ascii="Consolas" w:hAnsi="Consolas"/>
-          <w:color w:val="FFFFFF" w:themeColor="background1"/>
-        </w:rPr>
-        <w:t>LinuxAnsible.pem</w:t>
-      </w:r>
-      <w:proofErr w:type="spellEnd"/>
+        <w:t>ansible_ssh_private_key_file=/home/ansible/LinuxAnsible.pem</w:t>
+      </w:r>
     </w:p>
     <w:p>
       <w:pPr>
@@ -4699,21 +3062,7 @@
         <w:rPr>
           <w:rFonts w:cstheme="minorHAnsi"/>
         </w:rPr>
-        <w:t xml:space="preserve">y your own public DNS name in the top </w:t>
-      </w:r>
-      <w:proofErr w:type="gramStart"/>
-      <w:r>
-        <w:rPr>
-          <w:rFonts w:cstheme="minorHAnsi"/>
-        </w:rPr>
-        <w:t>section, and</w:t>
-      </w:r>
-      <w:proofErr w:type="gramEnd"/>
-      <w:r>
-        <w:rPr>
-          <w:rFonts w:cstheme="minorHAnsi"/>
-        </w:rPr>
-        <w:t xml:space="preserve"> verify that the private key path is correct on your host machine.</w:t>
+        <w:t>y your own public DNS name in the top section, and verify that the private key path is correct on your host machine.</w:t>
       </w:r>
     </w:p>
     <w:p>
@@ -4731,16 +3080,8 @@
         <w:rPr>
           <w:rFonts w:cstheme="minorHAnsi"/>
         </w:rPr>
-        <w:t>Next create a simple playbook to test the connection is working. Let’s call is test-</w:t>
-      </w:r>
-      <w:proofErr w:type="spellStart"/>
-      <w:r>
-        <w:rPr>
-          <w:rFonts w:cstheme="minorHAnsi"/>
-        </w:rPr>
-        <w:t>aws.yml</w:t>
-      </w:r>
-      <w:proofErr w:type="spellEnd"/>
+        <w:t>Next create a simple playbook to test the connection is working. Let’s call is test-aws.yml</w:t>
+      </w:r>
     </w:p>
     <w:p>
       <w:pPr>
@@ -4809,7 +3150,6 @@
         </w:rPr>
         <w:t xml:space="preserve">: </w:t>
       </w:r>
-      <w:proofErr w:type="spellStart"/>
       <w:r>
         <w:rPr>
           <w:rFonts w:ascii="Consolas" w:eastAsia="Times New Roman" w:hAnsi="Consolas" w:cs="Times New Roman"/>
@@ -4820,7 +3160,6 @@
         </w:rPr>
         <w:t>aws</w:t>
       </w:r>
-      <w:proofErr w:type="spellEnd"/>
     </w:p>
     <w:p>
       <w:pPr>
@@ -4909,7 +3248,6 @@
         </w:rPr>
         <w:t xml:space="preserve">: </w:t>
       </w:r>
-      <w:proofErr w:type="spellStart"/>
       <w:r>
         <w:rPr>
           <w:rFonts w:ascii="Consolas" w:eastAsia="Times New Roman" w:hAnsi="Consolas" w:cs="Times New Roman"/>
@@ -4918,18 +3256,7 @@
           <w:szCs w:val="21"/>
           <w:lang w:eastAsia="en-GB"/>
         </w:rPr>
-        <w:t>msg</w:t>
-      </w:r>
-      <w:proofErr w:type="spellEnd"/>
-      <w:r>
-        <w:rPr>
-          <w:rFonts w:ascii="Consolas" w:eastAsia="Times New Roman" w:hAnsi="Consolas" w:cs="Times New Roman"/>
-          <w:color w:val="CE9178"/>
-          <w:sz w:val="21"/>
-          <w:szCs w:val="21"/>
-          <w:lang w:eastAsia="en-GB"/>
-        </w:rPr>
-        <w:t>="Ansible is working!"</w:t>
+        <w:t>msg="Ansible is working!"</w:t>
       </w:r>
     </w:p>
     <w:p>
@@ -4970,53 +3297,59 @@
         <w:rPr>
           <w:rFonts w:ascii="Consolas" w:hAnsi="Consolas" w:cstheme="minorHAnsi"/>
         </w:rPr>
-        <w:t>$ ansible-playbook -</w:t>
-      </w:r>
-      <w:proofErr w:type="spellStart"/>
-      <w:r>
+        <w:t>$ ansible-playbook -i ansible_hosts test-aws.yml</w:t>
+      </w:r>
+    </w:p>
+    <w:p>
+      <w:pPr>
+        <w:pStyle w:val="ListParagraph"/>
+        <w:ind w:left="360"/>
         <w:rPr>
           <w:rFonts w:ascii="Consolas" w:hAnsi="Consolas" w:cstheme="minorHAnsi"/>
         </w:rPr>
-        <w:t>i</w:t>
-      </w:r>
-      <w:proofErr w:type="spellEnd"/>
-      <w:r>
+      </w:pPr>
+    </w:p>
+    <w:p>
+      <w:pPr>
+        <w:pStyle w:val="ListParagraph"/>
+        <w:shd w:val="clear" w:color="auto" w:fill="000000" w:themeFill="text1"/>
+        <w:ind w:left="360"/>
         <w:rPr>
           <w:rFonts w:ascii="Consolas" w:hAnsi="Consolas" w:cstheme="minorHAnsi"/>
         </w:rPr>
-        <w:t xml:space="preserve"> </w:t>
-      </w:r>
-      <w:proofErr w:type="spellStart"/>
+      </w:pPr>
       <w:r>
         <w:rPr>
           <w:rFonts w:ascii="Consolas" w:hAnsi="Consolas" w:cstheme="minorHAnsi"/>
         </w:rPr>
-        <w:t>ansible_hosts</w:t>
-      </w:r>
-      <w:proofErr w:type="spellEnd"/>
-      <w:r>
+        <w:t>PLAY [aws] ********************************************************************</w:t>
+      </w:r>
+    </w:p>
+    <w:p>
+      <w:pPr>
+        <w:pStyle w:val="ListParagraph"/>
+        <w:shd w:val="clear" w:color="auto" w:fill="000000" w:themeFill="text1"/>
+        <w:ind w:left="360"/>
         <w:rPr>
           <w:rFonts w:ascii="Consolas" w:hAnsi="Consolas" w:cstheme="minorHAnsi"/>
         </w:rPr>
-        <w:t xml:space="preserve"> test-</w:t>
-      </w:r>
-      <w:proofErr w:type="spellStart"/>
-      <w:r>
+      </w:pPr>
+    </w:p>
+    <w:p>
+      <w:pPr>
+        <w:pStyle w:val="ListParagraph"/>
+        <w:shd w:val="clear" w:color="auto" w:fill="000000" w:themeFill="text1"/>
+        <w:ind w:left="360"/>
         <w:rPr>
           <w:rFonts w:ascii="Consolas" w:hAnsi="Consolas" w:cstheme="minorHAnsi"/>
         </w:rPr>
-        <w:t>aws.yml</w:t>
-      </w:r>
-      <w:proofErr w:type="spellEnd"/>
-    </w:p>
-    <w:p>
-      <w:pPr>
-        <w:pStyle w:val="ListParagraph"/>
-        <w:ind w:left="360"/>
+      </w:pPr>
+      <w:r>
         <w:rPr>
           <w:rFonts w:ascii="Consolas" w:hAnsi="Consolas" w:cstheme="minorHAnsi"/>
         </w:rPr>
-      </w:pPr>
+        <w:t>TASK [Gathering Facts] *********************************************************</w:t>
+      </w:r>
     </w:p>
     <w:p>
       <w:pPr>
@@ -5031,21 +3364,23 @@
         <w:rPr>
           <w:rFonts w:ascii="Consolas" w:hAnsi="Consolas" w:cstheme="minorHAnsi"/>
         </w:rPr>
-        <w:t>PLAY [</w:t>
-      </w:r>
-      <w:proofErr w:type="spellStart"/>
-      <w:r>
+        <w:t>[WARNING]: Platform linux on host ec2-13-40-180-209.eu-</w:t>
+      </w:r>
+    </w:p>
+    <w:p>
+      <w:pPr>
+        <w:pStyle w:val="ListParagraph"/>
+        <w:shd w:val="clear" w:color="auto" w:fill="000000" w:themeFill="text1"/>
+        <w:ind w:left="360"/>
         <w:rPr>
           <w:rFonts w:ascii="Consolas" w:hAnsi="Consolas" w:cstheme="minorHAnsi"/>
         </w:rPr>
-        <w:t>aws</w:t>
-      </w:r>
-      <w:proofErr w:type="spellEnd"/>
+      </w:pPr>
       <w:r>
         <w:rPr>
           <w:rFonts w:ascii="Consolas" w:hAnsi="Consolas" w:cstheme="minorHAnsi"/>
         </w:rPr>
-        <w:t>] ********************************************************************</w:t>
+        <w:t>west-2.compute.amazonaws.com is using the discovered Python interpreter at</w:t>
       </w:r>
     </w:p>
     <w:p>
@@ -5057,52 +3392,54 @@
           <w:rFonts w:ascii="Consolas" w:hAnsi="Consolas" w:cstheme="minorHAnsi"/>
         </w:rPr>
       </w:pPr>
-    </w:p>
-    <w:p>
-      <w:pPr>
-        <w:pStyle w:val="ListParagraph"/>
-        <w:shd w:val="clear" w:color="auto" w:fill="000000" w:themeFill="text1"/>
-        <w:ind w:left="360"/>
+      <w:r>
         <w:rPr>
           <w:rFonts w:ascii="Consolas" w:hAnsi="Consolas" w:cstheme="minorHAnsi"/>
         </w:rPr>
-      </w:pPr>
-      <w:r>
+        <w:t>/usr/bin/python, but future installation of another Python interpreter could</w:t>
+      </w:r>
+    </w:p>
+    <w:p>
+      <w:pPr>
+        <w:pStyle w:val="ListParagraph"/>
+        <w:shd w:val="clear" w:color="auto" w:fill="000000" w:themeFill="text1"/>
+        <w:ind w:left="360"/>
         <w:rPr>
           <w:rFonts w:ascii="Consolas" w:hAnsi="Consolas" w:cstheme="minorHAnsi"/>
         </w:rPr>
-        <w:t>TASK [Gathering Facts] *********************************************************</w:t>
-      </w:r>
-    </w:p>
-    <w:p>
-      <w:pPr>
-        <w:pStyle w:val="ListParagraph"/>
-        <w:shd w:val="clear" w:color="auto" w:fill="000000" w:themeFill="text1"/>
-        <w:ind w:left="360"/>
+      </w:pPr>
+      <w:r>
         <w:rPr>
           <w:rFonts w:ascii="Consolas" w:hAnsi="Consolas" w:cstheme="minorHAnsi"/>
         </w:rPr>
-      </w:pPr>
-      <w:r>
+        <w:t>change this. See https://docs.ansible.com/ansible/2.9/reference_appendices/interpreter_discovery.html for more information.</w:t>
+      </w:r>
+    </w:p>
+    <w:p>
+      <w:pPr>
+        <w:pStyle w:val="ListParagraph"/>
+        <w:shd w:val="clear" w:color="auto" w:fill="000000" w:themeFill="text1"/>
+        <w:ind w:left="360"/>
         <w:rPr>
           <w:rFonts w:ascii="Consolas" w:hAnsi="Consolas" w:cstheme="minorHAnsi"/>
         </w:rPr>
-        <w:t xml:space="preserve">[WARNING]: Platform </w:t>
-      </w:r>
-      <w:proofErr w:type="spellStart"/>
+      </w:pPr>
       <w:r>
         <w:rPr>
           <w:rFonts w:ascii="Consolas" w:hAnsi="Consolas" w:cstheme="minorHAnsi"/>
         </w:rPr>
-        <w:t>linux</w:t>
-      </w:r>
-      <w:proofErr w:type="spellEnd"/>
-      <w:r>
+        <w:t>ok: [ec2-13-40-180-209.eu-west-2.compute.amazonaws.com]</w:t>
+      </w:r>
+    </w:p>
+    <w:p>
+      <w:pPr>
+        <w:pStyle w:val="ListParagraph"/>
+        <w:shd w:val="clear" w:color="auto" w:fill="000000" w:themeFill="text1"/>
+        <w:ind w:left="360"/>
         <w:rPr>
           <w:rFonts w:ascii="Consolas" w:hAnsi="Consolas" w:cstheme="minorHAnsi"/>
         </w:rPr>
-        <w:t xml:space="preserve"> on host ec2-13-40-180-209.eu-</w:t>
-      </w:r>
+      </w:pPr>
     </w:p>
     <w:p>
       <w:pPr>
@@ -5117,7 +3454,7 @@
         <w:rPr>
           <w:rFonts w:ascii="Consolas" w:hAnsi="Consolas" w:cstheme="minorHAnsi"/>
         </w:rPr>
-        <w:t>west-2.compute.amazonaws.com is using the discovered Python interpreter at</w:t>
+        <w:t>TASK [debug] *******************************************************************</w:t>
       </w:r>
     </w:p>
     <w:p>
@@ -5133,21 +3470,23 @@
         <w:rPr>
           <w:rFonts w:ascii="Consolas" w:hAnsi="Consolas" w:cstheme="minorHAnsi"/>
         </w:rPr>
-        <w:t>/</w:t>
-      </w:r>
-      <w:proofErr w:type="spellStart"/>
-      <w:r>
+        <w:t>ok: [ec2-13-40-180-209.eu-west-2.compute.amazonaws.com] =&gt; {</w:t>
+      </w:r>
+    </w:p>
+    <w:p>
+      <w:pPr>
+        <w:pStyle w:val="ListParagraph"/>
+        <w:shd w:val="clear" w:color="auto" w:fill="000000" w:themeFill="text1"/>
+        <w:ind w:left="360"/>
         <w:rPr>
           <w:rFonts w:ascii="Consolas" w:hAnsi="Consolas" w:cstheme="minorHAnsi"/>
         </w:rPr>
-        <w:t>usr</w:t>
-      </w:r>
-      <w:proofErr w:type="spellEnd"/>
+      </w:pPr>
       <w:r>
         <w:rPr>
           <w:rFonts w:ascii="Consolas" w:hAnsi="Consolas" w:cstheme="minorHAnsi"/>
         </w:rPr>
-        <w:t>/bin/python, but future installation of another Python interpreter could</w:t>
+        <w:t xml:space="preserve">    "msg": "Ansible is working!"</w:t>
       </w:r>
     </w:p>
     <w:p>
@@ -5163,7 +3502,7 @@
         <w:rPr>
           <w:rFonts w:ascii="Consolas" w:hAnsi="Consolas" w:cstheme="minorHAnsi"/>
         </w:rPr>
-        <w:t>change this. See https://docs.ansible.com/ansible/2.9/reference_appendices/interpreter_discovery.html for more information.</w:t>
+        <w:t>}</w:t>
       </w:r>
     </w:p>
     <w:p>
@@ -5175,22 +3514,22 @@
           <w:rFonts w:ascii="Consolas" w:hAnsi="Consolas" w:cstheme="minorHAnsi"/>
         </w:rPr>
       </w:pPr>
-      <w:r>
+    </w:p>
+    <w:p>
+      <w:pPr>
+        <w:pStyle w:val="ListParagraph"/>
+        <w:shd w:val="clear" w:color="auto" w:fill="000000" w:themeFill="text1"/>
+        <w:ind w:left="360"/>
         <w:rPr>
           <w:rFonts w:ascii="Consolas" w:hAnsi="Consolas" w:cstheme="minorHAnsi"/>
         </w:rPr>
-        <w:t>ok: [ec2-13-40-180-209.eu-west-2.compute.amazonaws.com]</w:t>
-      </w:r>
-    </w:p>
-    <w:p>
-      <w:pPr>
-        <w:pStyle w:val="ListParagraph"/>
-        <w:shd w:val="clear" w:color="auto" w:fill="000000" w:themeFill="text1"/>
-        <w:ind w:left="360"/>
+      </w:pPr>
+      <w:r>
         <w:rPr>
           <w:rFonts w:ascii="Consolas" w:hAnsi="Consolas" w:cstheme="minorHAnsi"/>
         </w:rPr>
-      </w:pPr>
+        <w:t>PLAY RECAP ********************************************************************</w:t>
+      </w:r>
     </w:p>
     <w:p>
       <w:pPr>
@@ -5205,119 +3544,7 @@
         <w:rPr>
           <w:rFonts w:ascii="Consolas" w:hAnsi="Consolas" w:cstheme="minorHAnsi"/>
         </w:rPr>
-        <w:t>TASK [debug] *******************************************************************</w:t>
-      </w:r>
-    </w:p>
-    <w:p>
-      <w:pPr>
-        <w:pStyle w:val="ListParagraph"/>
-        <w:shd w:val="clear" w:color="auto" w:fill="000000" w:themeFill="text1"/>
-        <w:ind w:left="360"/>
-        <w:rPr>
-          <w:rFonts w:ascii="Consolas" w:hAnsi="Consolas" w:cstheme="minorHAnsi"/>
-        </w:rPr>
-      </w:pPr>
-      <w:r>
-        <w:rPr>
-          <w:rFonts w:ascii="Consolas" w:hAnsi="Consolas" w:cstheme="minorHAnsi"/>
-        </w:rPr>
-        <w:t>ok: [ec2-13-40-180-209.eu-west-2.compute.amazonaws.com] =&gt; {</w:t>
-      </w:r>
-    </w:p>
-    <w:p>
-      <w:pPr>
-        <w:pStyle w:val="ListParagraph"/>
-        <w:shd w:val="clear" w:color="auto" w:fill="000000" w:themeFill="text1"/>
-        <w:ind w:left="360"/>
-        <w:rPr>
-          <w:rFonts w:ascii="Consolas" w:hAnsi="Consolas" w:cstheme="minorHAnsi"/>
-        </w:rPr>
-      </w:pPr>
-      <w:r>
-        <w:rPr>
-          <w:rFonts w:ascii="Consolas" w:hAnsi="Consolas" w:cstheme="minorHAnsi"/>
-        </w:rPr>
-        <w:t xml:space="preserve">    "</w:t>
-      </w:r>
-      <w:proofErr w:type="spellStart"/>
-      <w:r>
-        <w:rPr>
-          <w:rFonts w:ascii="Consolas" w:hAnsi="Consolas" w:cstheme="minorHAnsi"/>
-        </w:rPr>
-        <w:t>msg</w:t>
-      </w:r>
-      <w:proofErr w:type="spellEnd"/>
-      <w:r>
-        <w:rPr>
-          <w:rFonts w:ascii="Consolas" w:hAnsi="Consolas" w:cstheme="minorHAnsi"/>
-        </w:rPr>
-        <w:t>": "Ansible is working!"</w:t>
-      </w:r>
-    </w:p>
-    <w:p>
-      <w:pPr>
-        <w:pStyle w:val="ListParagraph"/>
-        <w:shd w:val="clear" w:color="auto" w:fill="000000" w:themeFill="text1"/>
-        <w:ind w:left="360"/>
-        <w:rPr>
-          <w:rFonts w:ascii="Consolas" w:hAnsi="Consolas" w:cstheme="minorHAnsi"/>
-        </w:rPr>
-      </w:pPr>
-      <w:r>
-        <w:rPr>
-          <w:rFonts w:ascii="Consolas" w:hAnsi="Consolas" w:cstheme="minorHAnsi"/>
-        </w:rPr>
-        <w:t>}</w:t>
-      </w:r>
-    </w:p>
-    <w:p>
-      <w:pPr>
-        <w:pStyle w:val="ListParagraph"/>
-        <w:shd w:val="clear" w:color="auto" w:fill="000000" w:themeFill="text1"/>
-        <w:ind w:left="360"/>
-        <w:rPr>
-          <w:rFonts w:ascii="Consolas" w:hAnsi="Consolas" w:cstheme="minorHAnsi"/>
-        </w:rPr>
-      </w:pPr>
-    </w:p>
-    <w:p>
-      <w:pPr>
-        <w:pStyle w:val="ListParagraph"/>
-        <w:shd w:val="clear" w:color="auto" w:fill="000000" w:themeFill="text1"/>
-        <w:ind w:left="360"/>
-        <w:rPr>
-          <w:rFonts w:ascii="Consolas" w:hAnsi="Consolas" w:cstheme="minorHAnsi"/>
-        </w:rPr>
-      </w:pPr>
-      <w:r>
-        <w:rPr>
-          <w:rFonts w:ascii="Consolas" w:hAnsi="Consolas" w:cstheme="minorHAnsi"/>
-        </w:rPr>
-        <w:t>PLAY RECAP ********************************************************************</w:t>
-      </w:r>
-    </w:p>
-    <w:p>
-      <w:pPr>
-        <w:pStyle w:val="ListParagraph"/>
-        <w:shd w:val="clear" w:color="auto" w:fill="000000" w:themeFill="text1"/>
-        <w:ind w:left="360"/>
-        <w:rPr>
-          <w:rFonts w:ascii="Consolas" w:hAnsi="Consolas" w:cstheme="minorHAnsi"/>
-        </w:rPr>
-      </w:pPr>
-      <w:proofErr w:type="gramStart"/>
-      <w:r>
-        <w:rPr>
-          <w:rFonts w:ascii="Consolas" w:hAnsi="Consolas" w:cstheme="minorHAnsi"/>
-        </w:rPr>
-        <w:t>ec2-13-40-180-209.eu-west-2.compute.amazonaws.com :</w:t>
-      </w:r>
-      <w:proofErr w:type="gramEnd"/>
-      <w:r>
-        <w:rPr>
-          <w:rFonts w:ascii="Consolas" w:hAnsi="Consolas" w:cstheme="minorHAnsi"/>
-        </w:rPr>
-        <w:t xml:space="preserve"> ok=2    changed=0    unreachable=0    failed=0    skipped=0    rescued=0    ignored=0</w:t>
+        <w:t>ec2-13-40-180-209.eu-west-2.compute.amazonaws.com : ok=2    changed=0    unreachable=0    failed=0    skipped=0    rescued=0    ignored=0</w:t>
       </w:r>
     </w:p>
     <w:p>
@@ -5353,104 +3580,46 @@
         <w:rPr>
           <w:rFonts w:cstheme="minorHAnsi"/>
         </w:rPr>
-        <w:t>Now we’ll add a second task to the test-</w:t>
-      </w:r>
-      <w:proofErr w:type="spellStart"/>
+        <w:t xml:space="preserve">Now we’ll add a second task to the test-aws.yml file to install some software. </w:t>
+      </w:r>
       <w:r>
         <w:rPr>
           <w:rFonts w:cstheme="minorHAnsi"/>
         </w:rPr>
-        <w:t>aws.yml</w:t>
-      </w:r>
-      <w:proofErr w:type="spellEnd"/>
+        <w:t xml:space="preserve"> Add the following task to test-aws.yml to install the critical linux function </w:t>
+      </w:r>
+      <w:r>
+        <w:rPr>
+          <w:rFonts w:ascii="Consolas" w:hAnsi="Consolas" w:cstheme="minorHAnsi"/>
+        </w:rPr>
+        <w:t>cowsay</w:t>
+      </w:r>
       <w:r>
         <w:rPr>
           <w:rFonts w:cstheme="minorHAnsi"/>
         </w:rPr>
-        <w:t xml:space="preserve"> file to install some software. </w:t>
-      </w:r>
-      <w:r>
-        <w:rPr>
-          <w:rFonts w:cstheme="minorHAnsi"/>
-        </w:rPr>
-        <w:t xml:space="preserve"> Add the following task to test-</w:t>
-      </w:r>
-      <w:proofErr w:type="spellStart"/>
-      <w:r>
-        <w:rPr>
-          <w:rFonts w:cstheme="minorHAnsi"/>
-        </w:rPr>
-        <w:t>aws.yml</w:t>
-      </w:r>
-      <w:proofErr w:type="spellEnd"/>
-      <w:r>
-        <w:rPr>
-          <w:rFonts w:cstheme="minorHAnsi"/>
-        </w:rPr>
-        <w:t xml:space="preserve"> to install the critical </w:t>
-      </w:r>
-      <w:proofErr w:type="spellStart"/>
-      <w:r>
-        <w:rPr>
-          <w:rFonts w:cstheme="minorHAnsi"/>
-        </w:rPr>
-        <w:t>linux</w:t>
-      </w:r>
-      <w:proofErr w:type="spellEnd"/>
-      <w:r>
-        <w:rPr>
-          <w:rFonts w:cstheme="minorHAnsi"/>
-        </w:rPr>
-        <w:t xml:space="preserve"> function </w:t>
-      </w:r>
-      <w:proofErr w:type="spellStart"/>
-      <w:r>
+        <w:t>:</w:t>
+      </w:r>
+    </w:p>
+    <w:p>
+      <w:pPr>
+        <w:shd w:val="clear" w:color="auto" w:fill="000000" w:themeFill="text1"/>
+        <w:ind w:left="360"/>
         <w:rPr>
           <w:rFonts w:ascii="Consolas" w:hAnsi="Consolas" w:cstheme="minorHAnsi"/>
         </w:rPr>
-        <w:t>cowsay</w:t>
-      </w:r>
-      <w:proofErr w:type="spellEnd"/>
-      <w:r>
-        <w:rPr>
-          <w:rFonts w:cstheme="minorHAnsi"/>
-        </w:rPr>
-        <w:t>:</w:t>
-      </w:r>
-    </w:p>
-    <w:p>
-      <w:pPr>
-        <w:shd w:val="clear" w:color="auto" w:fill="000000" w:themeFill="text1"/>
-        <w:ind w:left="360"/>
+      </w:pPr>
+      <w:r>
         <w:rPr>
           <w:rFonts w:ascii="Consolas" w:hAnsi="Consolas" w:cstheme="minorHAnsi"/>
         </w:rPr>
-      </w:pPr>
+        <w:t xml:space="preserve">         </w:t>
+      </w:r>
       <w:r>
         <w:rPr>
           <w:rFonts w:ascii="Consolas" w:hAnsi="Consolas" w:cstheme="minorHAnsi"/>
         </w:rPr>
-        <w:t xml:space="preserve">         </w:t>
-      </w:r>
-      <w:r>
-        <w:rPr>
-          <w:rFonts w:ascii="Consolas" w:hAnsi="Consolas" w:cstheme="minorHAnsi"/>
-        </w:rPr>
-        <w:t>- yum: name=</w:t>
-      </w:r>
-      <w:proofErr w:type="spellStart"/>
-      <w:r>
-        <w:rPr>
-          <w:rFonts w:ascii="Consolas" w:hAnsi="Consolas" w:cstheme="minorHAnsi"/>
-        </w:rPr>
-        <w:t>cowsay</w:t>
-      </w:r>
-      <w:proofErr w:type="spellEnd"/>
-      <w:r>
-        <w:rPr>
-          <w:rFonts w:ascii="Consolas" w:hAnsi="Consolas" w:cstheme="minorHAnsi"/>
-        </w:rPr>
-        <w:t xml:space="preserve"> state=present</w:t>
+        <w:t>- yum: name=cowsay state=present</w:t>
       </w:r>
     </w:p>
     <w:p>
@@ -5488,113 +3657,71 @@
         </w:rPr>
         <w:t xml:space="preserve">In your EC2 terminal, run the command </w:t>
       </w:r>
-      <w:proofErr w:type="spellStart"/>
       <w:r>
         <w:rPr>
           <w:rFonts w:ascii="Consolas" w:hAnsi="Consolas" w:cstheme="minorHAnsi"/>
           <w:color w:val="FFFFFF" w:themeColor="background1"/>
           <w:highlight w:val="black"/>
         </w:rPr>
-        <w:t>cowsay</w:t>
-      </w:r>
-      <w:proofErr w:type="spellEnd"/>
-      <w:r>
+        <w:t>cowsay mooo!</w:t>
+      </w:r>
+    </w:p>
+    <w:p>
+      <w:pPr>
+        <w:rPr>
+          <w:rFonts w:cstheme="minorHAnsi"/>
+        </w:rPr>
+      </w:pPr>
+    </w:p>
+    <w:p>
+      <w:pPr>
+        <w:rPr>
+          <w:rFonts w:cstheme="minorHAnsi"/>
+        </w:rPr>
+      </w:pPr>
+    </w:p>
+    <w:p>
+      <w:pPr>
+        <w:rPr>
+          <w:rFonts w:cstheme="minorHAnsi"/>
+        </w:rPr>
+      </w:pPr>
+    </w:p>
+    <w:p>
+      <w:pPr>
+        <w:rPr>
+          <w:rFonts w:cstheme="minorHAnsi"/>
+        </w:rPr>
+      </w:pPr>
+    </w:p>
+    <w:p>
+      <w:pPr>
+        <w:shd w:val="clear" w:color="auto" w:fill="000000" w:themeFill="text1"/>
+        <w:ind w:left="360"/>
         <w:rPr>
           <w:rFonts w:ascii="Consolas" w:hAnsi="Consolas" w:cstheme="minorHAnsi"/>
-          <w:color w:val="FFFFFF" w:themeColor="background1"/>
-          <w:highlight w:val="black"/>
-        </w:rPr>
-        <w:t xml:space="preserve"> </w:t>
-      </w:r>
-      <w:proofErr w:type="spellStart"/>
+        </w:rPr>
+      </w:pPr>
       <w:r>
         <w:rPr>
           <w:rFonts w:ascii="Consolas" w:hAnsi="Consolas" w:cstheme="minorHAnsi"/>
-          <w:color w:val="FFFFFF" w:themeColor="background1"/>
-          <w:highlight w:val="black"/>
-        </w:rPr>
-        <w:t>mooo</w:t>
-      </w:r>
-      <w:proofErr w:type="spellEnd"/>
-      <w:r>
+        </w:rPr>
+        <w:t>______</w:t>
+      </w:r>
+    </w:p>
+    <w:p>
+      <w:pPr>
+        <w:shd w:val="clear" w:color="auto" w:fill="000000" w:themeFill="text1"/>
+        <w:ind w:left="360"/>
         <w:rPr>
           <w:rFonts w:ascii="Consolas" w:hAnsi="Consolas" w:cstheme="minorHAnsi"/>
-          <w:color w:val="FFFFFF" w:themeColor="background1"/>
-          <w:highlight w:val="black"/>
-        </w:rPr>
-        <w:t>!</w:t>
-      </w:r>
-    </w:p>
-    <w:p>
-      <w:pPr>
-        <w:rPr>
-          <w:rFonts w:cstheme="minorHAnsi"/>
-        </w:rPr>
-      </w:pPr>
-    </w:p>
-    <w:p>
-      <w:pPr>
-        <w:rPr>
-          <w:rFonts w:cstheme="minorHAnsi"/>
-        </w:rPr>
-      </w:pPr>
-    </w:p>
-    <w:p>
-      <w:pPr>
-        <w:rPr>
-          <w:rFonts w:cstheme="minorHAnsi"/>
-        </w:rPr>
-      </w:pPr>
-    </w:p>
-    <w:p>
-      <w:pPr>
-        <w:rPr>
-          <w:rFonts w:cstheme="minorHAnsi"/>
-        </w:rPr>
-      </w:pPr>
-    </w:p>
-    <w:p>
-      <w:pPr>
-        <w:shd w:val="clear" w:color="auto" w:fill="000000" w:themeFill="text1"/>
-        <w:ind w:left="360"/>
+        </w:rPr>
+      </w:pPr>
+      <w:r>
         <w:rPr>
           <w:rFonts w:ascii="Consolas" w:hAnsi="Consolas" w:cstheme="minorHAnsi"/>
         </w:rPr>
-      </w:pPr>
-      <w:r>
-        <w:rPr>
-          <w:rFonts w:ascii="Consolas" w:hAnsi="Consolas" w:cstheme="minorHAnsi"/>
-        </w:rPr>
-        <w:t>______</w:t>
-      </w:r>
-    </w:p>
-    <w:p>
-      <w:pPr>
-        <w:shd w:val="clear" w:color="auto" w:fill="000000" w:themeFill="text1"/>
-        <w:ind w:left="360"/>
-        <w:rPr>
-          <w:rFonts w:ascii="Consolas" w:hAnsi="Consolas" w:cstheme="minorHAnsi"/>
-        </w:rPr>
-      </w:pPr>
-      <w:r>
-        <w:rPr>
-          <w:rFonts w:ascii="Consolas" w:hAnsi="Consolas" w:cstheme="minorHAnsi"/>
-        </w:rPr>
-        <w:t xml:space="preserve">&lt; </w:t>
-      </w:r>
-      <w:proofErr w:type="spellStart"/>
-      <w:r>
-        <w:rPr>
-          <w:rFonts w:ascii="Consolas" w:hAnsi="Consolas" w:cstheme="minorHAnsi"/>
-        </w:rPr>
-        <w:t>mooo</w:t>
-      </w:r>
-      <w:proofErr w:type="spellEnd"/>
-      <w:r>
-        <w:rPr>
-          <w:rFonts w:ascii="Consolas" w:hAnsi="Consolas" w:cstheme="minorHAnsi"/>
-        </w:rPr>
-        <w:t>! &gt;</w:t>
+        <w:t>&lt; mooo! &gt;</w:t>
       </w:r>
     </w:p>
     <w:p>
@@ -5640,29 +3767,7 @@
         <w:rPr>
           <w:rFonts w:ascii="Consolas" w:hAnsi="Consolas" w:cstheme="minorHAnsi"/>
         </w:rPr>
-        <w:t xml:space="preserve">         </w:t>
-      </w:r>
-      <w:proofErr w:type="gramStart"/>
-      <w:r>
-        <w:rPr>
-          <w:rFonts w:ascii="Consolas" w:hAnsi="Consolas" w:cstheme="minorHAnsi"/>
-        </w:rPr>
-        <w:t>\  (</w:t>
-      </w:r>
-      <w:proofErr w:type="spellStart"/>
-      <w:proofErr w:type="gramEnd"/>
-      <w:r>
-        <w:rPr>
-          <w:rFonts w:ascii="Consolas" w:hAnsi="Consolas" w:cstheme="minorHAnsi"/>
-        </w:rPr>
-        <w:t>oo</w:t>
-      </w:r>
-      <w:proofErr w:type="spellEnd"/>
-      <w:r>
-        <w:rPr>
-          <w:rFonts w:ascii="Consolas" w:hAnsi="Consolas" w:cstheme="minorHAnsi"/>
-        </w:rPr>
-        <w:t>)\_______</w:t>
+        <w:t xml:space="preserve">         \  (oo)\_______</w:t>
       </w:r>
     </w:p>
     <w:p>
@@ -5742,35 +3847,14 @@
         </w:rPr>
         <w:t xml:space="preserve">In your EC2 instance try to run the </w:t>
       </w:r>
-      <w:proofErr w:type="spellStart"/>
       <w:r>
         <w:rPr>
           <w:rFonts w:ascii="Consolas" w:hAnsi="Consolas" w:cstheme="minorHAnsi"/>
           <w:color w:val="FFFFFF" w:themeColor="background1"/>
           <w:highlight w:val="black"/>
         </w:rPr>
-        <w:t>cowsay</w:t>
-      </w:r>
-      <w:proofErr w:type="spellEnd"/>
-      <w:r>
-        <w:rPr>
-          <w:rFonts w:ascii="Consolas" w:hAnsi="Consolas" w:cstheme="minorHAnsi"/>
-          <w:color w:val="FFFFFF" w:themeColor="background1"/>
-          <w:highlight w:val="black"/>
-        </w:rPr>
-        <w:t xml:space="preserve"> </w:t>
-      </w:r>
-      <w:proofErr w:type="spellStart"/>
-      <w:proofErr w:type="gramStart"/>
-      <w:r>
-        <w:rPr>
-          <w:rFonts w:ascii="Consolas" w:hAnsi="Consolas" w:cstheme="minorHAnsi"/>
-          <w:color w:val="FFFFFF" w:themeColor="background1"/>
-          <w:highlight w:val="black"/>
-        </w:rPr>
-        <w:t>mooo</w:t>
-      </w:r>
-      <w:proofErr w:type="spellEnd"/>
+        <w:t>cowsay mooo</w:t>
+      </w:r>
       <w:r>
         <w:rPr>
           <w:rFonts w:cstheme="minorHAnsi"/>
@@ -5790,14 +3874,7 @@
         <w:rPr>
           <w:rFonts w:cstheme="minorHAnsi"/>
         </w:rPr>
-        <w:t>command</w:t>
-      </w:r>
-      <w:proofErr w:type="gramEnd"/>
-      <w:r>
-        <w:rPr>
-          <w:rFonts w:cstheme="minorHAnsi"/>
-        </w:rPr>
-        <w:t xml:space="preserve"> again. The software has been uninstalled. </w:t>
+        <w:t xml:space="preserve">command again. The software has been uninstalled. </w:t>
       </w:r>
     </w:p>
     <w:sectPr>

</xml_diff>

<commit_message>
Fixed some bugs in the Ansible tutorial
</commit_message>
<xml_diff>
--- a/labs/student/2.1-ansible-configure-ec2/ansible-configure-ec2.docx
+++ b/labs/student/2.1-ansible-configure-ec2/ansible-configure-ec2.docx
@@ -223,6 +223,18 @@
       </w:hyperlink>
       <w:r>
         <w:t xml:space="preserve"> </w:t>
+      </w:r>
+    </w:p>
+    <w:p>
+      <w:pPr>
+        <w:pStyle w:val="ListParagraph"/>
+        <w:numPr>
+          <w:ilvl w:val="0"/>
+          <w:numId w:val="2"/>
+        </w:numPr>
+      </w:pPr>
+      <w:r>
+        <w:t>For this exercise we will do everything in the eu-west-2 (London) region, so change the region to eu-west-2 before proceeding.</w:t>
       </w:r>
     </w:p>
     <w:p>
@@ -651,7 +663,23 @@
           <w:color w:val="FFFFFF" w:themeColor="background1"/>
           <w:highlight w:val="black"/>
         </w:rPr>
-        <w:t>curl -LJO https://raw.githubusercontent.com/dascog/terraform-3day/main/labs/student/2.0-ansible-configure-ec2/launch_ec2.yml</w:t>
+        <w:t>curl -LJO https://raw.githubusercontent.com/dascog/terraform-3day/main/labs/student/2.</w:t>
+      </w:r>
+      <w:r>
+        <w:rPr>
+          <w:rFonts w:ascii="Consolas" w:hAnsi="Consolas"/>
+          <w:color w:val="FFFFFF" w:themeColor="background1"/>
+          <w:highlight w:val="black"/>
+        </w:rPr>
+        <w:t>1</w:t>
+      </w:r>
+      <w:r>
+        <w:rPr>
+          <w:rFonts w:ascii="Consolas" w:hAnsi="Consolas"/>
+          <w:color w:val="FFFFFF" w:themeColor="background1"/>
+          <w:highlight w:val="black"/>
+        </w:rPr>
+        <w:t>-ansible-configure-ec2/launch_ec2.yml</w:t>
       </w:r>
     </w:p>
     <w:p>
@@ -3637,8 +3665,300 @@
         <w:rPr>
           <w:rFonts w:cstheme="minorHAnsi"/>
         </w:rPr>
-        <w:t>Now run the playbook as you did above.</w:t>
-      </w:r>
+        <w:t>However to run the yum command you need to have elevated privileges. To do this in an ansible playbook you need to use the command become: yes. This tells ansible to elevate your user privileges if possible. After you have done this your playbook should look like:</w:t>
+      </w:r>
+    </w:p>
+    <w:p>
+      <w:pPr>
+        <w:shd w:val="clear" w:color="auto" w:fill="1E1E1E"/>
+        <w:spacing w:after="0" w:line="285" w:lineRule="atLeast"/>
+        <w:ind w:left="360"/>
+        <w:rPr>
+          <w:rFonts w:ascii="Consolas" w:eastAsia="Times New Roman" w:hAnsi="Consolas" w:cs="Times New Roman"/>
+          <w:color w:val="D4D4D4"/>
+          <w:sz w:val="21"/>
+          <w:szCs w:val="21"/>
+          <w:lang w:eastAsia="en-GB"/>
+        </w:rPr>
+      </w:pPr>
+      <w:r>
+        <w:rPr>
+          <w:rFonts w:ascii="Consolas" w:eastAsia="Times New Roman" w:hAnsi="Consolas" w:cs="Times New Roman"/>
+          <w:color w:val="D4D4D4"/>
+          <w:sz w:val="21"/>
+          <w:szCs w:val="21"/>
+          <w:lang w:eastAsia="en-GB"/>
+        </w:rPr>
+        <w:t>---</w:t>
+      </w:r>
+    </w:p>
+    <w:p>
+      <w:pPr>
+        <w:shd w:val="clear" w:color="auto" w:fill="1E1E1E"/>
+        <w:spacing w:after="0" w:line="285" w:lineRule="atLeast"/>
+        <w:ind w:left="360"/>
+        <w:rPr>
+          <w:rFonts w:ascii="Consolas" w:eastAsia="Times New Roman" w:hAnsi="Consolas" w:cs="Times New Roman"/>
+          <w:color w:val="D4D4D4"/>
+          <w:sz w:val="21"/>
+          <w:szCs w:val="21"/>
+          <w:lang w:eastAsia="en-GB"/>
+        </w:rPr>
+      </w:pPr>
+      <w:r>
+        <w:rPr>
+          <w:rFonts w:ascii="Consolas" w:eastAsia="Times New Roman" w:hAnsi="Consolas" w:cs="Times New Roman"/>
+          <w:color w:val="D4D4D4"/>
+          <w:sz w:val="21"/>
+          <w:szCs w:val="21"/>
+          <w:lang w:eastAsia="en-GB"/>
+        </w:rPr>
+        <w:t xml:space="preserve">  - </w:t>
+      </w:r>
+      <w:r>
+        <w:rPr>
+          <w:rFonts w:ascii="Consolas" w:eastAsia="Times New Roman" w:hAnsi="Consolas" w:cs="Times New Roman"/>
+          <w:color w:val="569CD6"/>
+          <w:sz w:val="21"/>
+          <w:szCs w:val="21"/>
+          <w:lang w:eastAsia="en-GB"/>
+        </w:rPr>
+        <w:t>hosts</w:t>
+      </w:r>
+      <w:r>
+        <w:rPr>
+          <w:rFonts w:ascii="Consolas" w:eastAsia="Times New Roman" w:hAnsi="Consolas" w:cs="Times New Roman"/>
+          <w:color w:val="D4D4D4"/>
+          <w:sz w:val="21"/>
+          <w:szCs w:val="21"/>
+          <w:lang w:eastAsia="en-GB"/>
+        </w:rPr>
+        <w:t xml:space="preserve">: </w:t>
+      </w:r>
+      <w:r>
+        <w:rPr>
+          <w:rFonts w:ascii="Consolas" w:eastAsia="Times New Roman" w:hAnsi="Consolas" w:cs="Times New Roman"/>
+          <w:color w:val="CE9178"/>
+          <w:sz w:val="21"/>
+          <w:szCs w:val="21"/>
+          <w:lang w:eastAsia="en-GB"/>
+        </w:rPr>
+        <w:t>aws</w:t>
+      </w:r>
+    </w:p>
+    <w:p>
+      <w:pPr>
+        <w:shd w:val="clear" w:color="auto" w:fill="1E1E1E"/>
+        <w:spacing w:after="0" w:line="285" w:lineRule="atLeast"/>
+        <w:ind w:left="360"/>
+        <w:rPr>
+          <w:rFonts w:ascii="Consolas" w:eastAsia="Times New Roman" w:hAnsi="Consolas" w:cs="Times New Roman"/>
+          <w:color w:val="D4D4D4"/>
+          <w:sz w:val="21"/>
+          <w:szCs w:val="21"/>
+          <w:lang w:eastAsia="en-GB"/>
+        </w:rPr>
+      </w:pPr>
+      <w:r>
+        <w:rPr>
+          <w:rFonts w:ascii="Consolas" w:eastAsia="Times New Roman" w:hAnsi="Consolas" w:cs="Times New Roman"/>
+          <w:color w:val="D4D4D4"/>
+          <w:sz w:val="21"/>
+          <w:szCs w:val="21"/>
+          <w:lang w:eastAsia="en-GB"/>
+        </w:rPr>
+        <w:t xml:space="preserve">    </w:t>
+      </w:r>
+      <w:r>
+        <w:rPr>
+          <w:rFonts w:ascii="Consolas" w:eastAsia="Times New Roman" w:hAnsi="Consolas" w:cs="Times New Roman"/>
+          <w:color w:val="569CD6"/>
+          <w:sz w:val="21"/>
+          <w:szCs w:val="21"/>
+          <w:lang w:eastAsia="en-GB"/>
+        </w:rPr>
+        <w:t>become</w:t>
+      </w:r>
+      <w:r>
+        <w:rPr>
+          <w:rFonts w:ascii="Consolas" w:eastAsia="Times New Roman" w:hAnsi="Consolas" w:cs="Times New Roman"/>
+          <w:color w:val="D4D4D4"/>
+          <w:sz w:val="21"/>
+          <w:szCs w:val="21"/>
+          <w:lang w:eastAsia="en-GB"/>
+        </w:rPr>
+        <w:t xml:space="preserve">: </w:t>
+      </w:r>
+      <w:r>
+        <w:rPr>
+          <w:rFonts w:ascii="Consolas" w:eastAsia="Times New Roman" w:hAnsi="Consolas" w:cs="Times New Roman"/>
+          <w:color w:val="569CD6"/>
+          <w:sz w:val="21"/>
+          <w:szCs w:val="21"/>
+          <w:lang w:eastAsia="en-GB"/>
+        </w:rPr>
+        <w:t>yes</w:t>
+      </w:r>
+    </w:p>
+    <w:p>
+      <w:pPr>
+        <w:shd w:val="clear" w:color="auto" w:fill="1E1E1E"/>
+        <w:spacing w:after="0" w:line="285" w:lineRule="atLeast"/>
+        <w:ind w:left="360"/>
+        <w:rPr>
+          <w:rFonts w:ascii="Consolas" w:eastAsia="Times New Roman" w:hAnsi="Consolas" w:cs="Times New Roman"/>
+          <w:color w:val="D4D4D4"/>
+          <w:sz w:val="21"/>
+          <w:szCs w:val="21"/>
+          <w:lang w:eastAsia="en-GB"/>
+        </w:rPr>
+      </w:pPr>
+      <w:r>
+        <w:rPr>
+          <w:rFonts w:ascii="Consolas" w:eastAsia="Times New Roman" w:hAnsi="Consolas" w:cs="Times New Roman"/>
+          <w:color w:val="D4D4D4"/>
+          <w:sz w:val="21"/>
+          <w:szCs w:val="21"/>
+          <w:lang w:eastAsia="en-GB"/>
+        </w:rPr>
+        <w:t xml:space="preserve">    </w:t>
+      </w:r>
+      <w:r>
+        <w:rPr>
+          <w:rFonts w:ascii="Consolas" w:eastAsia="Times New Roman" w:hAnsi="Consolas" w:cs="Times New Roman"/>
+          <w:color w:val="569CD6"/>
+          <w:sz w:val="21"/>
+          <w:szCs w:val="21"/>
+          <w:lang w:eastAsia="en-GB"/>
+        </w:rPr>
+        <w:t>tasks</w:t>
+      </w:r>
+      <w:r>
+        <w:rPr>
+          <w:rFonts w:ascii="Consolas" w:eastAsia="Times New Roman" w:hAnsi="Consolas" w:cs="Times New Roman"/>
+          <w:color w:val="D4D4D4"/>
+          <w:sz w:val="21"/>
+          <w:szCs w:val="21"/>
+          <w:lang w:eastAsia="en-GB"/>
+        </w:rPr>
+        <w:t>:</w:t>
+      </w:r>
+    </w:p>
+    <w:p>
+      <w:pPr>
+        <w:shd w:val="clear" w:color="auto" w:fill="1E1E1E"/>
+        <w:spacing w:after="0" w:line="285" w:lineRule="atLeast"/>
+        <w:ind w:left="360"/>
+        <w:rPr>
+          <w:rFonts w:ascii="Consolas" w:eastAsia="Times New Roman" w:hAnsi="Consolas" w:cs="Times New Roman"/>
+          <w:color w:val="D4D4D4"/>
+          <w:sz w:val="21"/>
+          <w:szCs w:val="21"/>
+          <w:lang w:eastAsia="en-GB"/>
+        </w:rPr>
+      </w:pPr>
+      <w:r>
+        <w:rPr>
+          <w:rFonts w:ascii="Consolas" w:eastAsia="Times New Roman" w:hAnsi="Consolas" w:cs="Times New Roman"/>
+          <w:color w:val="D4D4D4"/>
+          <w:sz w:val="21"/>
+          <w:szCs w:val="21"/>
+          <w:lang w:eastAsia="en-GB"/>
+        </w:rPr>
+        <w:t xml:space="preserve">      - </w:t>
+      </w:r>
+      <w:r>
+        <w:rPr>
+          <w:rFonts w:ascii="Consolas" w:eastAsia="Times New Roman" w:hAnsi="Consolas" w:cs="Times New Roman"/>
+          <w:color w:val="569CD6"/>
+          <w:sz w:val="21"/>
+          <w:szCs w:val="21"/>
+          <w:lang w:eastAsia="en-GB"/>
+        </w:rPr>
+        <w:t>debug</w:t>
+      </w:r>
+      <w:r>
+        <w:rPr>
+          <w:rFonts w:ascii="Consolas" w:eastAsia="Times New Roman" w:hAnsi="Consolas" w:cs="Times New Roman"/>
+          <w:color w:val="D4D4D4"/>
+          <w:sz w:val="21"/>
+          <w:szCs w:val="21"/>
+          <w:lang w:eastAsia="en-GB"/>
+        </w:rPr>
+        <w:t xml:space="preserve">: </w:t>
+      </w:r>
+      <w:r>
+        <w:rPr>
+          <w:rFonts w:ascii="Consolas" w:eastAsia="Times New Roman" w:hAnsi="Consolas" w:cs="Times New Roman"/>
+          <w:color w:val="CE9178"/>
+          <w:sz w:val="21"/>
+          <w:szCs w:val="21"/>
+          <w:lang w:eastAsia="en-GB"/>
+        </w:rPr>
+        <w:t>msg="Ansible is working!"</w:t>
+      </w:r>
+    </w:p>
+    <w:p>
+      <w:pPr>
+        <w:shd w:val="clear" w:color="auto" w:fill="1E1E1E"/>
+        <w:spacing w:after="0" w:line="285" w:lineRule="atLeast"/>
+        <w:ind w:left="360"/>
+        <w:rPr>
+          <w:rFonts w:ascii="Consolas" w:eastAsia="Times New Roman" w:hAnsi="Consolas" w:cs="Times New Roman"/>
+          <w:color w:val="D4D4D4"/>
+          <w:sz w:val="21"/>
+          <w:szCs w:val="21"/>
+          <w:lang w:eastAsia="en-GB"/>
+        </w:rPr>
+      </w:pPr>
+      <w:r>
+        <w:rPr>
+          <w:rFonts w:ascii="Consolas" w:eastAsia="Times New Roman" w:hAnsi="Consolas" w:cs="Times New Roman"/>
+          <w:color w:val="D4D4D4"/>
+          <w:sz w:val="21"/>
+          <w:szCs w:val="21"/>
+          <w:lang w:eastAsia="en-GB"/>
+        </w:rPr>
+        <w:t xml:space="preserve">      - </w:t>
+      </w:r>
+      <w:r>
+        <w:rPr>
+          <w:rFonts w:ascii="Consolas" w:eastAsia="Times New Roman" w:hAnsi="Consolas" w:cs="Times New Roman"/>
+          <w:color w:val="569CD6"/>
+          <w:sz w:val="21"/>
+          <w:szCs w:val="21"/>
+          <w:lang w:eastAsia="en-GB"/>
+        </w:rPr>
+        <w:t>yum</w:t>
+      </w:r>
+      <w:r>
+        <w:rPr>
+          <w:rFonts w:ascii="Consolas" w:eastAsia="Times New Roman" w:hAnsi="Consolas" w:cs="Times New Roman"/>
+          <w:color w:val="D4D4D4"/>
+          <w:sz w:val="21"/>
+          <w:szCs w:val="21"/>
+          <w:lang w:eastAsia="en-GB"/>
+        </w:rPr>
+        <w:t xml:space="preserve">: </w:t>
+      </w:r>
+      <w:r>
+        <w:rPr>
+          <w:rFonts w:ascii="Consolas" w:eastAsia="Times New Roman" w:hAnsi="Consolas" w:cs="Times New Roman"/>
+          <w:color w:val="CE9178"/>
+          <w:sz w:val="21"/>
+          <w:szCs w:val="21"/>
+          <w:lang w:eastAsia="en-GB"/>
+        </w:rPr>
+        <w:t>name=cowsay state=present</w:t>
+      </w:r>
+    </w:p>
+    <w:p>
+      <w:pPr>
+        <w:pStyle w:val="ListParagraph"/>
+        <w:rPr>
+          <w:rFonts w:cstheme="minorHAnsi"/>
+        </w:rPr>
+      </w:pPr>
     </w:p>
     <w:p>
       <w:pPr>
@@ -3655,6 +3975,24 @@
         <w:rPr>
           <w:rFonts w:cstheme="minorHAnsi"/>
         </w:rPr>
+        <w:t>Now run the playbook as you did above.</w:t>
+      </w:r>
+    </w:p>
+    <w:p>
+      <w:pPr>
+        <w:pStyle w:val="ListParagraph"/>
+        <w:numPr>
+          <w:ilvl w:val="0"/>
+          <w:numId w:val="5"/>
+        </w:numPr>
+        <w:rPr>
+          <w:rFonts w:cstheme="minorHAnsi"/>
+        </w:rPr>
+      </w:pPr>
+      <w:r>
+        <w:rPr>
+          <w:rFonts w:cstheme="minorHAnsi"/>
+        </w:rPr>
         <w:t xml:space="preserve">In your EC2 terminal, run the command </w:t>
       </w:r>
       <w:r>
@@ -3736,7 +4074,6 @@
         <w:rPr>
           <w:rFonts w:ascii="Consolas" w:hAnsi="Consolas" w:cstheme="minorHAnsi"/>
         </w:rPr>
-        <w:lastRenderedPageBreak/>
         <w:t xml:space="preserve"> ------</w:t>
       </w:r>
     </w:p>

</xml_diff>